<commit_message>
cap nhat tài lieu
</commit_message>
<xml_diff>
--- a/documents/sprint-2/Màn hình handheld.docx
+++ b/documents/sprint-2/Màn hình handheld.docx
@@ -82,14 +82,27 @@
       <w:r>
         <w:t xml:space="preserve">Hình  </w:t>
       </w:r>
-      <w:fldSimple w:instr=" SEQ Hình_ \* ARABIC ">
-        <w:r>
-          <w:rPr>
-            <w:noProof/>
-          </w:rPr>
-          <w:t>1</w:t>
-        </w:r>
-      </w:fldSimple>
+      <w:r>
+        <w:fldChar w:fldCharType="begin"/>
+      </w:r>
+      <w:r>
+        <w:instrText xml:space="preserve"> SEQ Hình_ \* ARABIC </w:instrText>
+      </w:r>
+      <w:r>
+        <w:fldChar w:fldCharType="separate"/>
+      </w:r>
+      <w:r>
+        <w:rPr>
+          <w:noProof/>
+        </w:rPr>
+        <w:t>1</w:t>
+      </w:r>
+      <w:r>
+        <w:rPr>
+          <w:noProof/>
+        </w:rPr>
+        <w:fldChar w:fldCharType="end"/>
+      </w:r>
       <w:r>
         <w:t xml:space="preserve">: Đặc tả màn hình </w:t>
       </w:r>
@@ -987,7 +1000,7 @@
           <w:shd w:val="clear" w:color="auto" w:fill="FFFFFF"/>
         </w:rPr>
         <w:pict>
-          <v:shape id="_x0000_i1033" type="#_x0000_t75" style="width:468pt;height:266.25pt">
+          <v:shape id="_x0000_i1026" type="#_x0000_t75" style="width:468pt;height:266.25pt">
             <v:imagedata r:id="rId6" o:title="MockupHandHeld"/>
           </v:shape>
         </w:pict>
@@ -1000,14 +1013,27 @@
       <w:r>
         <w:t xml:space="preserve">Hình  </w:t>
       </w:r>
-      <w:fldSimple w:instr=" SEQ Hình_ \* ARABIC ">
-        <w:r>
-          <w:rPr>
-            <w:noProof/>
-          </w:rPr>
-          <w:t>2</w:t>
-        </w:r>
-      </w:fldSimple>
+      <w:r>
+        <w:fldChar w:fldCharType="begin"/>
+      </w:r>
+      <w:r>
+        <w:instrText xml:space="preserve"> SEQ Hình_ \* ARABIC </w:instrText>
+      </w:r>
+      <w:r>
+        <w:fldChar w:fldCharType="separate"/>
+      </w:r>
+      <w:r>
+        <w:rPr>
+          <w:noProof/>
+        </w:rPr>
+        <w:t>2</w:t>
+      </w:r>
+      <w:r>
+        <w:rPr>
+          <w:noProof/>
+        </w:rPr>
+        <w:fldChar w:fldCharType="end"/>
+      </w:r>
       <w:r>
         <w:t>: Sơ đồ trạng thái của W</w:t>
       </w:r>
@@ -4543,25 +4569,7 @@
           <w:sz w:val="24"/>
           <w:szCs w:val="24"/>
         </w:rPr>
-        <w:t>:&lt;</w:t>
-      </w:r>
-      <w:r>
-        <w:rPr>
-          <w:rFonts w:ascii="inherit" w:eastAsia="Times New Roman" w:hAnsi="inherit" w:cs="Courier New"/>
-          <w:color w:val="000000"/>
-          <w:sz w:val="24"/>
-          <w:szCs w:val="24"/>
-        </w:rPr>
-        <w:t>user_updated</w:t>
-      </w:r>
-      <w:r>
-        <w:rPr>
-          <w:rFonts w:ascii="inherit" w:eastAsia="Times New Roman" w:hAnsi="inherit" w:cs="Courier New"/>
-          <w:color w:val="000000"/>
-          <w:sz w:val="24"/>
-          <w:szCs w:val="24"/>
-        </w:rPr>
-        <w:t>&gt;,</w:t>
+        <w:t>:&lt;user_updated&gt;,</w:t>
       </w:r>
     </w:p>
     <w:p>
@@ -4636,16 +4644,7 @@
           <w:sz w:val="24"/>
           <w:szCs w:val="24"/>
         </w:rPr>
-        <w:t>:&lt;date_updated</w:t>
-      </w:r>
-      <w:r>
-        <w:rPr>
-          <w:rFonts w:ascii="inherit" w:eastAsia="Times New Roman" w:hAnsi="inherit" w:cs="Courier New"/>
-          <w:color w:val="000000"/>
-          <w:sz w:val="24"/>
-          <w:szCs w:val="24"/>
-        </w:rPr>
-        <w:t>&gt;,</w:t>
+        <w:t>:&lt;date_updated&gt;,</w:t>
       </w:r>
     </w:p>
     <w:p>
@@ -5381,6 +5380,21 @@
       </w:r>
       <w:r>
         <w:rPr>
+          <w:shd w:val="clear" w:color="auto" w:fill="F8F9FA"/>
+        </w:rPr>
+        <w:t>/{</w:t>
+      </w:r>
+      <w:r>
+        <w:rPr>
+          <w:rFonts w:ascii="inherit" w:eastAsia="Times New Roman" w:hAnsi="inherit" w:cs="Courier New"/>
+          <w:color w:val="000000"/>
+          <w:sz w:val="24"/>
+          <w:szCs w:val="24"/>
+        </w:rPr>
+        <w:t>fromDate}/{toDate}</w:t>
+      </w:r>
+      <w:r>
+        <w:rPr>
           <w:rFonts w:ascii="inherit" w:eastAsia="Times New Roman" w:hAnsi="inherit" w:cs="Courier New"/>
           <w:color w:val="000000"/>
           <w:sz w:val="24"/>
@@ -5388,6 +5402,8 @@
         </w:rPr>
         <w:t>",</w:t>
       </w:r>
+      <w:bookmarkStart w:id="0" w:name="_GoBack"/>
+      <w:bookmarkEnd w:id="0"/>
     </w:p>
     <w:p>
       <w:pPr>
@@ -6102,17 +6118,7 @@
                 <w:szCs w:val="26"/>
                 <w:shd w:val="clear" w:color="auto" w:fill="FFFFFF"/>
               </w:rPr>
-              <w:t>WIId</w:t>
-            </w:r>
-            <w:r>
-              <w:rPr>
-                <w:rFonts w:ascii="Times New Roman" w:hAnsi="Times New Roman" w:cs="Times New Roman"/>
-                <w:color w:val="172B4D"/>
-                <w:sz w:val="26"/>
-                <w:szCs w:val="26"/>
-                <w:shd w:val="clear" w:color="auto" w:fill="FFFFFF"/>
-              </w:rPr>
-              <w:t>Ref</w:t>
+              <w:t>WIIdRef</w:t>
             </w:r>
             <w:r>
               <w:rPr>
@@ -6152,27 +6158,7 @@
                 <w:szCs w:val="26"/>
                 <w:shd w:val="clear" w:color="auto" w:fill="FFFFFF"/>
               </w:rPr>
-              <w:t>&lt;wi_id</w:t>
-            </w:r>
-            <w:r>
-              <w:rPr>
-                <w:rFonts w:ascii="Times New Roman" w:hAnsi="Times New Roman" w:cs="Times New Roman"/>
-                <w:color w:val="172B4D"/>
-                <w:sz w:val="26"/>
-                <w:szCs w:val="26"/>
-                <w:shd w:val="clear" w:color="auto" w:fill="FFFFFF"/>
-              </w:rPr>
-              <w:t>_ref</w:t>
-            </w:r>
-            <w:r>
-              <w:rPr>
-                <w:rFonts w:ascii="Times New Roman" w:hAnsi="Times New Roman" w:cs="Times New Roman"/>
-                <w:color w:val="172B4D"/>
-                <w:sz w:val="26"/>
-                <w:szCs w:val="26"/>
-                <w:shd w:val="clear" w:color="auto" w:fill="FFFFFF"/>
-              </w:rPr>
-              <w:t>&gt;</w:t>
+              <w:t>&lt;wi_id_ref&gt;</w:t>
             </w:r>
             <w:r>
               <w:rPr>
@@ -6273,27 +6259,7 @@
                 <w:szCs w:val="26"/>
                 <w:shd w:val="clear" w:color="auto" w:fill="FFFFFF"/>
               </w:rPr>
-              <w:t>&lt;</w:t>
-            </w:r>
-            <w:r>
-              <w:rPr>
-                <w:rFonts w:ascii="Times New Roman" w:hAnsi="Times New Roman" w:cs="Times New Roman"/>
-                <w:color w:val="172B4D"/>
-                <w:sz w:val="26"/>
-                <w:szCs w:val="26"/>
-                <w:shd w:val="clear" w:color="auto" w:fill="FFFFFF"/>
-              </w:rPr>
-              <w:t>is_remove</w:t>
-            </w:r>
-            <w:r>
-              <w:rPr>
-                <w:rFonts w:ascii="Times New Roman" w:hAnsi="Times New Roman" w:cs="Times New Roman"/>
-                <w:color w:val="172B4D"/>
-                <w:sz w:val="26"/>
-                <w:szCs w:val="26"/>
-                <w:shd w:val="clear" w:color="auto" w:fill="FFFFFF"/>
-              </w:rPr>
-              <w:t>&gt;</w:t>
+              <w:t>&lt;is_remove&gt;</w:t>
             </w:r>
             <w:r>
               <w:rPr>
@@ -6394,27 +6360,7 @@
                 <w:szCs w:val="26"/>
                 <w:shd w:val="clear" w:color="auto" w:fill="FFFFFF"/>
               </w:rPr>
-              <w:t>&lt;</w:t>
-            </w:r>
-            <w:r>
-              <w:rPr>
-                <w:rFonts w:ascii="Times New Roman" w:hAnsi="Times New Roman" w:cs="Times New Roman"/>
-                <w:color w:val="172B4D"/>
-                <w:sz w:val="26"/>
-                <w:szCs w:val="26"/>
-                <w:shd w:val="clear" w:color="auto" w:fill="FFFFFF"/>
-              </w:rPr>
-              <w:t>current_loc_name</w:t>
-            </w:r>
-            <w:r>
-              <w:rPr>
-                <w:rFonts w:ascii="Times New Roman" w:hAnsi="Times New Roman" w:cs="Times New Roman"/>
-                <w:color w:val="172B4D"/>
-                <w:sz w:val="26"/>
-                <w:szCs w:val="26"/>
-                <w:shd w:val="clear" w:color="auto" w:fill="FFFFFF"/>
-              </w:rPr>
-              <w:t>&gt;</w:t>
+              <w:t>&lt;current_loc_name&gt;</w:t>
             </w:r>
             <w:r>
               <w:rPr>
@@ -9453,67 +9399,7 @@
                 <w:szCs w:val="26"/>
                 <w:shd w:val="clear" w:color="auto" w:fill="FFFFFF"/>
               </w:rPr>
-              <w:t>&lt;wi_id</w:t>
-            </w:r>
-            <w:r>
-              <w:rPr>
-                <w:rFonts w:ascii="Times New Roman" w:hAnsi="Times New Roman" w:cs="Times New Roman"/>
-                <w:color w:val="172B4D"/>
-                <w:sz w:val="26"/>
-                <w:szCs w:val="26"/>
-                <w:shd w:val="clear" w:color="auto" w:fill="FFFFFF"/>
-              </w:rPr>
-              <w:t>_ref</w:t>
-            </w:r>
-            <w:r>
-              <w:rPr>
-                <w:rFonts w:ascii="Times New Roman" w:hAnsi="Times New Roman" w:cs="Times New Roman"/>
-                <w:color w:val="172B4D"/>
-                <w:sz w:val="26"/>
-                <w:szCs w:val="26"/>
-                <w:shd w:val="clear" w:color="auto" w:fill="FFFFFF"/>
-              </w:rPr>
-              <w:t>&gt;: Work instruction Id</w:t>
-            </w:r>
-            <w:r>
-              <w:rPr>
-                <w:rFonts w:ascii="Times New Roman" w:hAnsi="Times New Roman" w:cs="Times New Roman"/>
-                <w:color w:val="172B4D"/>
-                <w:sz w:val="26"/>
-                <w:szCs w:val="26"/>
-                <w:shd w:val="clear" w:color="auto" w:fill="FFFFFF"/>
-              </w:rPr>
-              <w:t xml:space="preserve"> references</w:t>
-            </w:r>
-            <w:r>
-              <w:rPr>
-                <w:rFonts w:ascii="Times New Roman" w:hAnsi="Times New Roman" w:cs="Times New Roman"/>
-                <w:color w:val="172B4D"/>
-                <w:sz w:val="26"/>
-                <w:szCs w:val="26"/>
-                <w:shd w:val="clear" w:color="auto" w:fill="FFFFFF"/>
-              </w:rPr>
-              <w:t>: Mã làm hàng</w:t>
-            </w:r>
-            <w:r>
-              <w:rPr>
-                <w:rFonts w:ascii="Times New Roman" w:hAnsi="Times New Roman" w:cs="Times New Roman"/>
-                <w:color w:val="172B4D"/>
-                <w:sz w:val="26"/>
-                <w:szCs w:val="26"/>
-                <w:shd w:val="clear" w:color="auto" w:fill="FFFFFF"/>
-              </w:rPr>
-              <w:t xml:space="preserve"> của hệ thống OPS Core</w:t>
-            </w:r>
-            <w:r>
-              <w:rPr>
-                <w:rFonts w:ascii="Times New Roman" w:hAnsi="Times New Roman" w:cs="Times New Roman"/>
-                <w:color w:val="172B4D"/>
-                <w:sz w:val="26"/>
-                <w:szCs w:val="26"/>
-                <w:shd w:val="clear" w:color="auto" w:fill="FFFFFF"/>
-              </w:rPr>
-              <w:t>.</w:t>
+              <w:t>&lt;wi_id_ref&gt;: Work instruction Id references: Mã làm hàng của hệ thống OPS Core.</w:t>
             </w:r>
           </w:p>
           <w:p>
@@ -10776,27 +10662,7 @@
                 <w:szCs w:val="26"/>
                 <w:shd w:val="clear" w:color="auto" w:fill="FFFFFF"/>
               </w:rPr>
-              <w:t>&lt;</w:t>
-            </w:r>
-            <w:r>
-              <w:rPr>
-                <w:rFonts w:ascii="Times New Roman" w:hAnsi="Times New Roman" w:cs="Times New Roman"/>
-                <w:color w:val="172B4D"/>
-                <w:sz w:val="26"/>
-                <w:szCs w:val="26"/>
-                <w:shd w:val="clear" w:color="auto" w:fill="FFFFFF"/>
-              </w:rPr>
-              <w:t>che_id1</w:t>
-            </w:r>
-            <w:r>
-              <w:rPr>
-                <w:rFonts w:ascii="Times New Roman" w:hAnsi="Times New Roman" w:cs="Times New Roman"/>
-                <w:color w:val="172B4D"/>
-                <w:sz w:val="26"/>
-                <w:szCs w:val="26"/>
-                <w:shd w:val="clear" w:color="auto" w:fill="FFFFFF"/>
-              </w:rPr>
-              <w:t>&gt;</w:t>
+              <w:t>&lt;che_id1&gt;</w:t>
             </w:r>
             <w:r>
               <w:rPr>
@@ -10857,27 +10723,7 @@
                 <w:szCs w:val="26"/>
                 <w:shd w:val="clear" w:color="auto" w:fill="FFFFFF"/>
               </w:rPr>
-              <w:t>&lt;che_id</w:t>
-            </w:r>
-            <w:r>
-              <w:rPr>
-                <w:rFonts w:ascii="Times New Roman" w:hAnsi="Times New Roman" w:cs="Times New Roman"/>
-                <w:color w:val="172B4D"/>
-                <w:sz w:val="26"/>
-                <w:szCs w:val="26"/>
-                <w:shd w:val="clear" w:color="auto" w:fill="FFFFFF"/>
-              </w:rPr>
-              <w:t>2</w:t>
-            </w:r>
-            <w:r>
-              <w:rPr>
-                <w:rFonts w:ascii="Times New Roman" w:hAnsi="Times New Roman" w:cs="Times New Roman"/>
-                <w:color w:val="172B4D"/>
-                <w:sz w:val="26"/>
-                <w:szCs w:val="26"/>
-                <w:shd w:val="clear" w:color="auto" w:fill="FFFFFF"/>
-              </w:rPr>
-              <w:t>&gt;</w:t>
+              <w:t>&lt;che_id2&gt;</w:t>
             </w:r>
             <w:r>
               <w:rPr>
@@ -13557,17 +13403,7 @@
                 <w:szCs w:val="26"/>
                 <w:shd w:val="clear" w:color="auto" w:fill="FFFFFF"/>
               </w:rPr>
-              <w:t>Loc</w:t>
-            </w:r>
-            <w:r>
-              <w:rPr>
-                <w:rFonts w:ascii="Times New Roman" w:hAnsi="Times New Roman" w:cs="Times New Roman"/>
-                <w:color w:val="172B4D"/>
-                <w:sz w:val="26"/>
-                <w:szCs w:val="26"/>
-                <w:shd w:val="clear" w:color="auto" w:fill="FFFFFF"/>
-              </w:rPr>
-              <w:t>Name</w:t>
+              <w:t>LocName</w:t>
             </w:r>
             <w:r>
               <w:rPr>
@@ -13607,37 +13443,7 @@
                 <w:szCs w:val="26"/>
                 <w:shd w:val="clear" w:color="auto" w:fill="FFFFFF"/>
               </w:rPr>
-              <w:t>&lt;</w:t>
-            </w:r>
-            <w:r>
-              <w:rPr>
-                <w:rFonts w:ascii="Times New Roman" w:hAnsi="Times New Roman" w:cs="Times New Roman"/>
-                <w:color w:val="172B4D"/>
-                <w:sz w:val="26"/>
-                <w:szCs w:val="26"/>
-                <w:shd w:val="clear" w:color="auto" w:fill="FFFFFF"/>
-              </w:rPr>
-              <w:t>loc</w:t>
-            </w:r>
-            <w:r>
-              <w:rPr>
-                <w:rFonts w:ascii="Times New Roman" w:hAnsi="Times New Roman" w:cs="Times New Roman"/>
-                <w:color w:val="172B4D"/>
-                <w:sz w:val="26"/>
-                <w:szCs w:val="26"/>
-                <w:shd w:val="clear" w:color="auto" w:fill="FFFFFF"/>
-              </w:rPr>
-              <w:t>_name</w:t>
-            </w:r>
-            <w:r>
-              <w:rPr>
-                <w:rFonts w:ascii="Times New Roman" w:hAnsi="Times New Roman" w:cs="Times New Roman"/>
-                <w:color w:val="172B4D"/>
-                <w:sz w:val="26"/>
-                <w:szCs w:val="26"/>
-                <w:shd w:val="clear" w:color="auto" w:fill="FFFFFF"/>
-              </w:rPr>
-              <w:t>&gt;</w:t>
+              <w:t>&lt;loc_name&gt;</w:t>
             </w:r>
             <w:r>
               <w:rPr>
@@ -13738,27 +13544,7 @@
                 <w:szCs w:val="26"/>
                 <w:shd w:val="clear" w:color="auto" w:fill="FFFFFF"/>
               </w:rPr>
-              <w:t>&lt;</w:t>
-            </w:r>
-            <w:r>
-              <w:rPr>
-                <w:rFonts w:ascii="Times New Roman" w:hAnsi="Times New Roman" w:cs="Times New Roman"/>
-                <w:color w:val="172B4D"/>
-                <w:sz w:val="26"/>
-                <w:szCs w:val="26"/>
-                <w:shd w:val="clear" w:color="auto" w:fill="FFFFFF"/>
-              </w:rPr>
-              <w:t>block_id</w:t>
-            </w:r>
-            <w:r>
-              <w:rPr>
-                <w:rFonts w:ascii="Times New Roman" w:hAnsi="Times New Roman" w:cs="Times New Roman"/>
-                <w:color w:val="172B4D"/>
-                <w:sz w:val="26"/>
-                <w:szCs w:val="26"/>
-                <w:shd w:val="clear" w:color="auto" w:fill="FFFFFF"/>
-              </w:rPr>
-              <w:t>&gt;</w:t>
+              <w:t>&lt;block_id&gt;</w:t>
             </w:r>
             <w:r>
               <w:rPr>
@@ -13859,27 +13645,7 @@
                 <w:szCs w:val="26"/>
                 <w:shd w:val="clear" w:color="auto" w:fill="FFFFFF"/>
               </w:rPr>
-              <w:t>&lt;</w:t>
-            </w:r>
-            <w:r>
-              <w:rPr>
-                <w:rFonts w:ascii="Times New Roman" w:hAnsi="Times New Roman" w:cs="Times New Roman"/>
-                <w:color w:val="172B4D"/>
-                <w:sz w:val="26"/>
-                <w:szCs w:val="26"/>
-                <w:shd w:val="clear" w:color="auto" w:fill="FFFFFF"/>
-              </w:rPr>
-              <w:t>bay</w:t>
-            </w:r>
-            <w:r>
-              <w:rPr>
-                <w:rFonts w:ascii="Times New Roman" w:hAnsi="Times New Roman" w:cs="Times New Roman"/>
-                <w:color w:val="172B4D"/>
-                <w:sz w:val="26"/>
-                <w:szCs w:val="26"/>
-                <w:shd w:val="clear" w:color="auto" w:fill="FFFFFF"/>
-              </w:rPr>
-              <w:t>&gt;</w:t>
+              <w:t>&lt;bay&gt;</w:t>
             </w:r>
             <w:r>
               <w:rPr>
@@ -13980,27 +13746,7 @@
                 <w:szCs w:val="26"/>
                 <w:shd w:val="clear" w:color="auto" w:fill="FFFFFF"/>
               </w:rPr>
-              <w:t>&lt;</w:t>
-            </w:r>
-            <w:r>
-              <w:rPr>
-                <w:rFonts w:ascii="Times New Roman" w:hAnsi="Times New Roman" w:cs="Times New Roman"/>
-                <w:color w:val="172B4D"/>
-                <w:sz w:val="26"/>
-                <w:szCs w:val="26"/>
-                <w:shd w:val="clear" w:color="auto" w:fill="FFFFFF"/>
-              </w:rPr>
-              <w:t>row</w:t>
-            </w:r>
-            <w:r>
-              <w:rPr>
-                <w:rFonts w:ascii="Times New Roman" w:hAnsi="Times New Roman" w:cs="Times New Roman"/>
-                <w:color w:val="172B4D"/>
-                <w:sz w:val="26"/>
-                <w:szCs w:val="26"/>
-                <w:shd w:val="clear" w:color="auto" w:fill="FFFFFF"/>
-              </w:rPr>
-              <w:t>&gt;</w:t>
+              <w:t>&lt;row&gt;</w:t>
             </w:r>
             <w:r>
               <w:rPr>
@@ -14101,27 +13847,7 @@
                 <w:szCs w:val="26"/>
                 <w:shd w:val="clear" w:color="auto" w:fill="FFFFFF"/>
               </w:rPr>
-              <w:t>&lt;</w:t>
-            </w:r>
-            <w:r>
-              <w:rPr>
-                <w:rFonts w:ascii="Times New Roman" w:hAnsi="Times New Roman" w:cs="Times New Roman"/>
-                <w:color w:val="172B4D"/>
-                <w:sz w:val="26"/>
-                <w:szCs w:val="26"/>
-                <w:shd w:val="clear" w:color="auto" w:fill="FFFFFF"/>
-              </w:rPr>
-              <w:t>tier</w:t>
-            </w:r>
-            <w:r>
-              <w:rPr>
-                <w:rFonts w:ascii="Times New Roman" w:hAnsi="Times New Roman" w:cs="Times New Roman"/>
-                <w:color w:val="172B4D"/>
-                <w:sz w:val="26"/>
-                <w:szCs w:val="26"/>
-                <w:shd w:val="clear" w:color="auto" w:fill="FFFFFF"/>
-              </w:rPr>
-              <w:t>&gt;</w:t>
+              <w:t>&lt;tier&gt;</w:t>
             </w:r>
             <w:r>
               <w:rPr>
@@ -14233,17 +13959,7 @@
                 <w:szCs w:val="26"/>
                 <w:shd w:val="clear" w:color="auto" w:fill="FFFFFF"/>
               </w:rPr>
-              <w:t xml:space="preserve"> </w:t>
-            </w:r>
-            <w:r>
-              <w:rPr>
-                <w:rFonts w:ascii="Times New Roman" w:hAnsi="Times New Roman" w:cs="Times New Roman"/>
-                <w:color w:val="172B4D"/>
-                <w:sz w:val="26"/>
-                <w:szCs w:val="26"/>
-                <w:shd w:val="clear" w:color="auto" w:fill="FFFFFF"/>
-              </w:rPr>
-              <w:t>{</w:t>
+              <w:t xml:space="preserve"> {</w:t>
             </w:r>
           </w:p>
           <w:p>
@@ -16424,13 +16140,7 @@
         <w:rPr>
           <w:shd w:val="clear" w:color="auto" w:fill="F8F9FA"/>
         </w:rPr>
-        <w:t>/</w:t>
-      </w:r>
-      <w:r>
-        <w:rPr>
-          <w:shd w:val="clear" w:color="auto" w:fill="F8F9FA"/>
-        </w:rPr>
-        <w:t>{fromDate}/{toDate}</w:t>
+        <w:t>/{fromDate}/{toDate}</w:t>
       </w:r>
     </w:p>
     <w:p>
@@ -18541,7 +18251,7 @@
         </w:rPr>
         <w:lastRenderedPageBreak/>
         <w:pict>
-          <v:shape id="_x0000_i1030" type="#_x0000_t75" style="width:467.25pt;height:207pt">
+          <v:shape id="_x0000_i1027" type="#_x0000_t75" style="width:467.25pt;height:207pt">
             <v:imagedata r:id="rId7" o:title="MockupHandHeld"/>
           </v:shape>
         </w:pict>
@@ -18554,14 +18264,27 @@
       <w:r>
         <w:t xml:space="preserve">Hình  </w:t>
       </w:r>
-      <w:fldSimple w:instr=" SEQ Hình_ \* ARABIC ">
-        <w:r>
-          <w:rPr>
-            <w:noProof/>
-          </w:rPr>
-          <w:t>3</w:t>
-        </w:r>
-      </w:fldSimple>
+      <w:r>
+        <w:fldChar w:fldCharType="begin"/>
+      </w:r>
+      <w:r>
+        <w:instrText xml:space="preserve"> SEQ Hình_ \* ARABIC </w:instrText>
+      </w:r>
+      <w:r>
+        <w:fldChar w:fldCharType="separate"/>
+      </w:r>
+      <w:r>
+        <w:rPr>
+          <w:noProof/>
+        </w:rPr>
+        <w:t>3</w:t>
+      </w:r>
+      <w:r>
+        <w:rPr>
+          <w:noProof/>
+        </w:rPr>
+        <w:fldChar w:fldCharType="end"/>
+      </w:r>
       <w:r>
         <w:t>: Sơ đồ trạng thái xóa</w:t>
       </w:r>
@@ -20049,8 +19772,6 @@
         </w:rPr>
         <w:t>:&lt;wi_id&gt;,</w:t>
       </w:r>
-      <w:bookmarkStart w:id="0" w:name="_GoBack"/>
-      <w:bookmarkEnd w:id="0"/>
     </w:p>
     <w:p>
       <w:pPr>

</xml_diff>

<commit_message>
cập nhật tài liệu: Thay đổi trạng thái giao tiếp giữa OPS web và OPS Core
</commit_message>
<xml_diff>
--- a/documents/sprint-2/Màn hình handheld.docx
+++ b/documents/sprint-2/Màn hình handheld.docx
@@ -82,27 +82,14 @@
       <w:r>
         <w:t xml:space="preserve">Hình  </w:t>
       </w:r>
-      <w:r>
-        <w:fldChar w:fldCharType="begin"/>
-      </w:r>
-      <w:r>
-        <w:instrText xml:space="preserve"> SEQ Hình_ \* ARABIC </w:instrText>
-      </w:r>
-      <w:r>
-        <w:fldChar w:fldCharType="separate"/>
-      </w:r>
-      <w:r>
-        <w:rPr>
-          <w:noProof/>
-        </w:rPr>
-        <w:t>1</w:t>
-      </w:r>
-      <w:r>
-        <w:rPr>
-          <w:noProof/>
-        </w:rPr>
-        <w:fldChar w:fldCharType="end"/>
-      </w:r>
+      <w:fldSimple w:instr=" SEQ Hình_ \* ARABIC ">
+        <w:r>
+          <w:rPr>
+            <w:noProof/>
+          </w:rPr>
+          <w:t>1</w:t>
+        </w:r>
+      </w:fldSimple>
       <w:r>
         <w:t xml:space="preserve">: Đặc tả màn hình </w:t>
       </w:r>
@@ -427,7 +414,17 @@
           <w:szCs w:val="26"/>
           <w:shd w:val="clear" w:color="auto" w:fill="FFFFFF"/>
         </w:rPr>
-        <w:t>Yêu Cầu Làm Hàng</w:t>
+        <w:t>OPS Core gửi y</w:t>
+      </w:r>
+      <w:r>
+        <w:rPr>
+          <w:rFonts w:ascii="Times New Roman" w:hAnsi="Times New Roman" w:cs="Times New Roman"/>
+          <w:color w:val="000000" w:themeColor="text1"/>
+          <w:sz w:val="26"/>
+          <w:szCs w:val="26"/>
+          <w:shd w:val="clear" w:color="auto" w:fill="FFFFFF"/>
+        </w:rPr>
+        <w:t>êu Cầu Làm Hàng</w:t>
       </w:r>
       <w:r>
         <w:rPr>
@@ -485,7 +482,7 @@
           <w:szCs w:val="26"/>
           <w:shd w:val="clear" w:color="auto" w:fill="FFFFFF"/>
         </w:rPr>
-        <w:t xml:space="preserve"> nhận </w:t>
+        <w:t xml:space="preserve"> </w:t>
       </w:r>
       <w:r>
         <w:rPr>
@@ -495,7 +492,7 @@
           <w:szCs w:val="26"/>
           <w:shd w:val="clear" w:color="auto" w:fill="FFFFFF"/>
         </w:rPr>
-        <w:t xml:space="preserve">yêu cầu </w:t>
+        <w:t xml:space="preserve">OPS Web </w:t>
       </w:r>
       <w:r>
         <w:rPr>
@@ -505,7 +502,37 @@
           <w:szCs w:val="26"/>
           <w:shd w:val="clear" w:color="auto" w:fill="FFFFFF"/>
         </w:rPr>
+        <w:t xml:space="preserve">nhận </w:t>
+      </w:r>
+      <w:r>
+        <w:rPr>
+          <w:rFonts w:ascii="Times New Roman" w:hAnsi="Times New Roman" w:cs="Times New Roman"/>
+          <w:color w:val="000000" w:themeColor="text1"/>
+          <w:sz w:val="26"/>
+          <w:szCs w:val="26"/>
+          <w:shd w:val="clear" w:color="auto" w:fill="FFFFFF"/>
+        </w:rPr>
+        <w:t xml:space="preserve">yêu cầu </w:t>
+      </w:r>
+      <w:r>
+        <w:rPr>
+          <w:rFonts w:ascii="Times New Roman" w:hAnsi="Times New Roman" w:cs="Times New Roman"/>
+          <w:color w:val="000000" w:themeColor="text1"/>
+          <w:sz w:val="26"/>
+          <w:szCs w:val="26"/>
+          <w:shd w:val="clear" w:color="auto" w:fill="FFFFFF"/>
+        </w:rPr>
         <w:t>làm hàng</w:t>
+      </w:r>
+      <w:r>
+        <w:rPr>
+          <w:rFonts w:ascii="Times New Roman" w:hAnsi="Times New Roman" w:cs="Times New Roman"/>
+          <w:color w:val="000000" w:themeColor="text1"/>
+          <w:sz w:val="26"/>
+          <w:szCs w:val="26"/>
+          <w:shd w:val="clear" w:color="auto" w:fill="FFFFFF"/>
+        </w:rPr>
+        <w:t xml:space="preserve"> &amp; đang làm hàng</w:t>
       </w:r>
       <w:r>
         <w:rPr>
@@ -527,53 +554,7 @@
           <w:highlight w:val="darkGreen"/>
           <w:shd w:val="clear" w:color="auto" w:fill="FFFFFF"/>
         </w:rPr>
-        <w:t xml:space="preserve"> WI-ToDo</w:t>
-      </w:r>
-      <w:r>
-        <w:rPr>
-          <w:rFonts w:ascii="Times New Roman" w:hAnsi="Times New Roman" w:cs="Times New Roman"/>
-          <w:color w:val="000000" w:themeColor="text1"/>
-          <w:sz w:val="26"/>
-          <w:szCs w:val="26"/>
-          <w:shd w:val="clear" w:color="auto" w:fill="FFFFFF"/>
-        </w:rPr>
-        <w:t>)</w:t>
-      </w:r>
-      <w:r>
-        <w:rPr>
-          <w:rFonts w:ascii="Times New Roman" w:hAnsi="Times New Roman" w:cs="Times New Roman"/>
-          <w:color w:val="000000" w:themeColor="text1"/>
-          <w:sz w:val="26"/>
-          <w:szCs w:val="26"/>
-          <w:shd w:val="clear" w:color="auto" w:fill="FFFFFF"/>
-        </w:rPr>
-        <w:t xml:space="preserve"> </w:t>
-      </w:r>
-      <w:r>
-        <w:rPr>
-          <w:shd w:val="clear" w:color="auto" w:fill="FFFFFF"/>
-        </w:rPr>
-        <w:sym w:font="Symbol" w:char="F0AE"/>
-      </w:r>
-      <w:r>
-        <w:rPr>
-          <w:rFonts w:ascii="Times New Roman" w:hAnsi="Times New Roman" w:cs="Times New Roman"/>
-          <w:color w:val="000000" w:themeColor="text1"/>
-          <w:sz w:val="26"/>
-          <w:szCs w:val="26"/>
-          <w:shd w:val="clear" w:color="auto" w:fill="FFFFFF"/>
-        </w:rPr>
-        <w:t xml:space="preserve"> Đang làm hàng</w:t>
-      </w:r>
-      <w:r>
-        <w:rPr>
-          <w:rFonts w:ascii="Times New Roman" w:hAnsi="Times New Roman" w:cs="Times New Roman"/>
-          <w:color w:val="000000" w:themeColor="text1"/>
-          <w:sz w:val="26"/>
-          <w:szCs w:val="26"/>
-          <w:shd w:val="clear" w:color="auto" w:fill="FFFFFF"/>
-        </w:rPr>
-        <w:t xml:space="preserve"> (</w:t>
+        <w:t xml:space="preserve"> WI-</w:t>
       </w:r>
       <w:r>
         <w:rPr>
@@ -585,7 +566,7 @@
           <w:highlight w:val="darkGreen"/>
           <w:shd w:val="clear" w:color="auto" w:fill="FFFFFF"/>
         </w:rPr>
-        <w:t>WI-InProgress</w:t>
+        <w:t>InProgress</w:t>
       </w:r>
       <w:r>
         <w:rPr>
@@ -605,7 +586,7 @@
           <w:szCs w:val="26"/>
           <w:shd w:val="clear" w:color="auto" w:fill="FFFFFF"/>
         </w:rPr>
-        <w:t xml:space="preserve">  </w:t>
+        <w:t xml:space="preserve"> </w:t>
       </w:r>
       <w:r>
         <w:rPr>
@@ -621,7 +602,37 @@
           <w:szCs w:val="26"/>
           <w:shd w:val="clear" w:color="auto" w:fill="FFFFFF"/>
         </w:rPr>
-        <w:t xml:space="preserve"> làm hàng thành công</w:t>
+        <w:t xml:space="preserve"> </w:t>
+      </w:r>
+      <w:r>
+        <w:rPr>
+          <w:rFonts w:ascii="Times New Roman" w:hAnsi="Times New Roman" w:cs="Times New Roman"/>
+          <w:color w:val="000000" w:themeColor="text1"/>
+          <w:sz w:val="26"/>
+          <w:szCs w:val="26"/>
+          <w:shd w:val="clear" w:color="auto" w:fill="FFFFFF"/>
+        </w:rPr>
+        <w:t xml:space="preserve">OPS Web </w:t>
+      </w:r>
+      <w:r>
+        <w:rPr>
+          <w:rFonts w:ascii="Times New Roman" w:hAnsi="Times New Roman" w:cs="Times New Roman"/>
+          <w:color w:val="000000" w:themeColor="text1"/>
+          <w:sz w:val="26"/>
+          <w:szCs w:val="26"/>
+          <w:shd w:val="clear" w:color="auto" w:fill="FFFFFF"/>
+        </w:rPr>
+        <w:t>làm hàng</w:t>
+      </w:r>
+      <w:r>
+        <w:rPr>
+          <w:rFonts w:ascii="Times New Roman" w:hAnsi="Times New Roman" w:cs="Times New Roman"/>
+          <w:color w:val="000000" w:themeColor="text1"/>
+          <w:sz w:val="26"/>
+          <w:szCs w:val="26"/>
+          <w:shd w:val="clear" w:color="auto" w:fill="FFFFFF"/>
+        </w:rPr>
+        <w:t xml:space="preserve"> thành công</w:t>
       </w:r>
       <w:r>
         <w:rPr>
@@ -643,78 +654,18 @@
           <w:highlight w:val="darkGreen"/>
           <w:shd w:val="clear" w:color="auto" w:fill="FFFFFF"/>
         </w:rPr>
-        <w:t>WI-Done</w:t>
+        <w:t>WI-PickingUp</w:t>
       </w:r>
       <w:r>
         <w:rPr>
           <w:rFonts w:ascii="Times New Roman" w:hAnsi="Times New Roman" w:cs="Times New Roman"/>
-          <w:color w:val="000000" w:themeColor="text1"/>
+          <w:b/>
+          <w:color w:val="FFFFFF" w:themeColor="background1"/>
           <w:sz w:val="26"/>
           <w:szCs w:val="26"/>
           <w:shd w:val="clear" w:color="auto" w:fill="FFFFFF"/>
         </w:rPr>
-        <w:t>)</w:t>
-      </w:r>
-      <w:r>
-        <w:rPr>
-          <w:rFonts w:ascii="Times New Roman" w:hAnsi="Times New Roman" w:cs="Times New Roman"/>
-          <w:color w:val="000000" w:themeColor="text1"/>
-          <w:sz w:val="26"/>
-          <w:szCs w:val="26"/>
-          <w:shd w:val="clear" w:color="auto" w:fill="FFFFFF"/>
-        </w:rPr>
-        <w:t>.</w:t>
-      </w:r>
-    </w:p>
-    <w:p>
-      <w:pPr>
-        <w:pStyle w:val="ListParagraph"/>
-        <w:numPr>
-          <w:ilvl w:val="0"/>
-          <w:numId w:val="13"/>
-        </w:numPr>
-        <w:rPr>
-          <w:rFonts w:ascii="Times New Roman" w:hAnsi="Times New Roman" w:cs="Times New Roman"/>
-          <w:color w:val="000000" w:themeColor="text1"/>
-          <w:sz w:val="26"/>
-          <w:szCs w:val="26"/>
-          <w:shd w:val="clear" w:color="auto" w:fill="FFFFFF"/>
-        </w:rPr>
-      </w:pPr>
-      <w:r>
-        <w:rPr>
-          <w:rFonts w:ascii="Times New Roman" w:hAnsi="Times New Roman" w:cs="Times New Roman"/>
-          <w:sz w:val="26"/>
-          <w:szCs w:val="26"/>
-        </w:rPr>
-        <w:t>Trạng thái</w:t>
-      </w:r>
-      <w:r>
-        <w:rPr>
-          <w:rFonts w:ascii="Times New Roman" w:hAnsi="Times New Roman" w:cs="Times New Roman"/>
-        </w:rPr>
         <w:t xml:space="preserve"> </w:t>
-      </w:r>
-      <w:r>
-        <w:rPr>
-          <w:rFonts w:ascii="Times New Roman" w:hAnsi="Times New Roman" w:cs="Times New Roman"/>
-          <w:color w:val="000000" w:themeColor="text1"/>
-          <w:sz w:val="26"/>
-          <w:szCs w:val="26"/>
-          <w:shd w:val="clear" w:color="auto" w:fill="FFFFFF"/>
-        </w:rPr>
-        <w:t>Yêu Cầu Làm Hàng (WI</w:t>
-      </w:r>
-      <w:r>
-        <w:rPr>
-          <w:rFonts w:ascii="Times New Roman" w:hAnsi="Times New Roman" w:cs="Times New Roman"/>
-          <w:color w:val="000000" w:themeColor="text1"/>
-          <w:sz w:val="26"/>
-          <w:szCs w:val="26"/>
-          <w:shd w:val="clear" w:color="auto" w:fill="FFFFFF"/>
-        </w:rPr>
-        <w:softHyphen/>
-        <w:t xml:space="preserve">-REQ): Khi OPS Core cho phép 1 container nào đó vào bãi chuẩn bị làm hàng thì sẽ cập nhật trạng thái cho container đó là </w:t>
       </w:r>
       <w:r>
         <w:rPr>
@@ -726,95 +677,7 @@
           <w:highlight w:val="darkGreen"/>
           <w:shd w:val="clear" w:color="auto" w:fill="FFFFFF"/>
         </w:rPr>
-        <w:t>WI-REQ</w:t>
-      </w:r>
-      <w:r>
-        <w:rPr>
-          <w:rFonts w:ascii="Times New Roman" w:hAnsi="Times New Roman" w:cs="Times New Roman"/>
-          <w:color w:val="FFFFFF" w:themeColor="background1"/>
-          <w:sz w:val="26"/>
-          <w:szCs w:val="26"/>
-          <w:shd w:val="clear" w:color="auto" w:fill="FFFFFF"/>
-        </w:rPr>
-        <w:t xml:space="preserve"> </w:t>
-      </w:r>
-      <w:r>
-        <w:rPr>
-          <w:rFonts w:ascii="Times New Roman" w:hAnsi="Times New Roman" w:cs="Times New Roman"/>
-          <w:color w:val="000000" w:themeColor="text1"/>
-          <w:sz w:val="26"/>
-          <w:szCs w:val="26"/>
-          <w:shd w:val="clear" w:color="auto" w:fill="FFFFFF"/>
-        </w:rPr>
-        <w:t>(Work instruction request). OPS Core sẽ gửi yêu cầu làm hàng này đến hệ thố</w:t>
-      </w:r>
-      <w:r>
-        <w:rPr>
-          <w:rFonts w:ascii="Times New Roman" w:hAnsi="Times New Roman" w:cs="Times New Roman"/>
-          <w:color w:val="000000" w:themeColor="text1"/>
-          <w:sz w:val="26"/>
-          <w:szCs w:val="26"/>
-          <w:shd w:val="clear" w:color="auto" w:fill="FFFFFF"/>
-        </w:rPr>
-        <w:t xml:space="preserve">ng Kafka (topic: </w:t>
-      </w:r>
-      <w:r>
-        <w:rPr>
-          <w:rFonts w:ascii="Times New Roman" w:hAnsi="Times New Roman" w:cs="Times New Roman"/>
-          <w:color w:val="FF0000"/>
-          <w:sz w:val="26"/>
-          <w:szCs w:val="26"/>
-          <w:highlight w:val="yellow"/>
-          <w:shd w:val="clear" w:color="auto" w:fill="FFFFFF"/>
-        </w:rPr>
-        <w:t>&lt;SiteId&gt;-WI</w:t>
-      </w:r>
-      <w:r>
-        <w:rPr>
-          <w:rFonts w:ascii="Times New Roman" w:hAnsi="Times New Roman" w:cs="Times New Roman"/>
-          <w:color w:val="FF0000"/>
-          <w:sz w:val="26"/>
-          <w:szCs w:val="26"/>
-          <w:highlight w:val="yellow"/>
-          <w:shd w:val="clear" w:color="auto" w:fill="FFFFFF"/>
-        </w:rPr>
-        <w:t>.</w:t>
-      </w:r>
-      <w:r>
-        <w:rPr>
-          <w:rFonts w:ascii="Times New Roman" w:hAnsi="Times New Roman" w:cs="Times New Roman"/>
-          <w:color w:val="000000" w:themeColor="text1"/>
-          <w:sz w:val="26"/>
-          <w:szCs w:val="26"/>
-          <w:shd w:val="clear" w:color="auto" w:fill="FFFFFF"/>
-        </w:rPr>
-        <w:t>)</w:t>
-      </w:r>
-    </w:p>
-    <w:p>
-      <w:pPr>
-        <w:pStyle w:val="ListParagraph"/>
-        <w:numPr>
-          <w:ilvl w:val="0"/>
-          <w:numId w:val="13"/>
-        </w:numPr>
-        <w:rPr>
-          <w:rFonts w:ascii="Times New Roman" w:hAnsi="Times New Roman" w:cs="Times New Roman"/>
-          <w:color w:val="000000" w:themeColor="text1"/>
-          <w:sz w:val="26"/>
-          <w:szCs w:val="26"/>
-          <w:shd w:val="clear" w:color="auto" w:fill="FFFFFF"/>
-        </w:rPr>
-      </w:pPr>
-      <w:r>
-        <w:rPr>
-          <w:rFonts w:ascii="Times New Roman" w:hAnsi="Times New Roman" w:cs="Times New Roman"/>
-          <w:color w:val="000000" w:themeColor="text1"/>
-          <w:sz w:val="26"/>
-          <w:szCs w:val="26"/>
-          <w:shd w:val="clear" w:color="auto" w:fill="FFFFFF"/>
-        </w:rPr>
-        <w:t xml:space="preserve">Nếu hệ thống OPS Web nhận được, một mặt sẽ cập nhật vào hệ thống của mình. Mặt khác, sẽ gửi thông báo đến OPS Core báo rằng OPS Web đã nhận được. Lúc này OPS Core sẽ cập nhật container đó ở trạng thái </w:t>
+        <w:t>WI-P</w:t>
       </w:r>
       <w:r>
         <w:rPr>
@@ -826,7 +689,7 @@
           <w:highlight w:val="darkGreen"/>
           <w:shd w:val="clear" w:color="auto" w:fill="FFFFFF"/>
         </w:rPr>
-        <w:t>WI-T</w:t>
+        <w:t>lac</w:t>
       </w:r>
       <w:r>
         <w:rPr>
@@ -838,7 +701,33 @@
           <w:highlight w:val="darkGreen"/>
           <w:shd w:val="clear" w:color="auto" w:fill="FFFFFF"/>
         </w:rPr>
-        <w:t>o</w:t>
+        <w:t>e</w:t>
+      </w:r>
+      <w:r>
+        <w:rPr>
+          <w:rFonts w:ascii="Times New Roman" w:hAnsi="Times New Roman" w:cs="Times New Roman"/>
+          <w:color w:val="000000" w:themeColor="text1"/>
+          <w:sz w:val="26"/>
+          <w:szCs w:val="26"/>
+          <w:shd w:val="clear" w:color="auto" w:fill="FFFFFF"/>
+        </w:rPr>
+        <w:t>)</w:t>
+      </w:r>
+      <w:r>
+        <w:rPr>
+          <w:rFonts w:ascii="Times New Roman" w:hAnsi="Times New Roman" w:cs="Times New Roman"/>
+          <w:color w:val="000000" w:themeColor="text1"/>
+          <w:sz w:val="26"/>
+          <w:szCs w:val="26"/>
+          <w:shd w:val="clear" w:color="auto" w:fill="FFFFFF"/>
+        </w:rPr>
+        <w:t xml:space="preserve"> </w:t>
+      </w:r>
+      <w:r>
+        <w:rPr>
+          <w:shd w:val="clear" w:color="auto" w:fill="FFFFFF"/>
+        </w:rPr>
+        <w:t xml:space="preserve">Trong đó, trạng thái </w:t>
       </w:r>
       <w:r>
         <w:rPr>
@@ -850,7 +739,18 @@
           <w:highlight w:val="darkGreen"/>
           <w:shd w:val="clear" w:color="auto" w:fill="FFFFFF"/>
         </w:rPr>
-        <w:t>Do</w:t>
+        <w:t>WI-Place</w:t>
+      </w:r>
+      <w:r>
+        <w:rPr>
+          <w:rFonts w:ascii="Times New Roman" w:hAnsi="Times New Roman" w:cs="Times New Roman"/>
+          <w:b/>
+          <w:color w:val="FFFFFF" w:themeColor="background1"/>
+          <w:sz w:val="26"/>
+          <w:szCs w:val="26"/>
+          <w:shd w:val="clear" w:color="auto" w:fill="FFFFFF"/>
+        </w:rPr>
+        <w:t xml:space="preserve"> </w:t>
       </w:r>
       <w:r>
         <w:rPr>
@@ -860,7 +760,7 @@
           <w:szCs w:val="26"/>
           <w:shd w:val="clear" w:color="auto" w:fill="FFFFFF"/>
         </w:rPr>
-        <w:t xml:space="preserve"> (Work instruction todo).</w:t>
+        <w:t>xem như đã hoàn thành WI.</w:t>
       </w:r>
     </w:p>
     <w:p>
@@ -886,19 +786,7 @@
           <w:szCs w:val="26"/>
           <w:shd w:val="clear" w:color="auto" w:fill="FFFFFF"/>
         </w:rPr>
-        <w:t xml:space="preserve">Khi OPS Web gửi được lệnh làm hàng đó lên thiết bị hanhheld thì nó sẽ cập nhật và gửi lại trạng thái cho OPS Core là </w:t>
-      </w:r>
-      <w:r>
-        <w:rPr>
-          <w:rFonts w:ascii="Times New Roman" w:hAnsi="Times New Roman" w:cs="Times New Roman"/>
-          <w:b/>
-          <w:color w:val="FFFFFF" w:themeColor="background1"/>
-          <w:sz w:val="26"/>
-          <w:szCs w:val="26"/>
-          <w:highlight w:val="darkGreen"/>
-          <w:shd w:val="clear" w:color="auto" w:fill="FFFFFF"/>
-        </w:rPr>
-        <w:t>WI-InProgress</w:t>
+        <w:t>OPS core chủ động gửi yêu cầu làm hàng. OPS Web thực hiện làm hàng và cập nhật các trạng thái tương ứng trở lại OPS Core.</w:t>
       </w:r>
     </w:p>
     <w:p>
@@ -924,19 +812,7 @@
           <w:szCs w:val="26"/>
           <w:shd w:val="clear" w:color="auto" w:fill="FFFFFF"/>
         </w:rPr>
-        <w:t xml:space="preserve">Khi OPS Web trên thiết bị handheld đã hoàn thành việc làm hàng sẽ gửi lại vị trí và cập nhật lại trạng thái </w:t>
-      </w:r>
-      <w:r>
-        <w:rPr>
-          <w:rFonts w:ascii="Times New Roman" w:hAnsi="Times New Roman" w:cs="Times New Roman"/>
-          <w:b/>
-          <w:color w:val="FFFFFF" w:themeColor="background1"/>
-          <w:sz w:val="26"/>
-          <w:szCs w:val="26"/>
-          <w:highlight w:val="darkGreen"/>
-          <w:shd w:val="clear" w:color="auto" w:fill="FFFFFF"/>
-        </w:rPr>
-        <w:t>WI-Done</w:t>
+        <w:t>Hai hệ thống OPS Core và OPS Web sẽ trao đổi dữ liệu thông qua Kafka</w:t>
       </w:r>
       <w:r>
         <w:rPr>
@@ -946,7 +822,28 @@
           <w:szCs w:val="26"/>
           <w:shd w:val="clear" w:color="auto" w:fill="FFFFFF"/>
         </w:rPr>
-        <w:t xml:space="preserve"> cho cả hai hệ thống OPS Web + OPS Core.</w:t>
+        <w:t xml:space="preserve">: </w:t>
+      </w:r>
+      <w:r>
+        <w:rPr>
+          <w:rFonts w:ascii="Times New Roman" w:hAnsi="Times New Roman" w:cs="Times New Roman"/>
+          <w:color w:val="FF0000"/>
+          <w:sz w:val="26"/>
+          <w:szCs w:val="26"/>
+          <w:highlight w:val="yellow"/>
+          <w:shd w:val="clear" w:color="auto" w:fill="FFFFFF"/>
+        </w:rPr>
+        <w:t>&lt;SiteId&gt;-WI.</w:t>
+      </w:r>
+      <w:r>
+        <w:rPr>
+          <w:rFonts w:ascii="Times New Roman" w:hAnsi="Times New Roman" w:cs="Times New Roman"/>
+          <w:color w:val="000000" w:themeColor="text1"/>
+          <w:sz w:val="26"/>
+          <w:szCs w:val="26"/>
+          <w:shd w:val="clear" w:color="auto" w:fill="FFFFFF"/>
+        </w:rPr>
+        <w:t>)</w:t>
       </w:r>
     </w:p>
     <w:p>
@@ -991,16 +888,8 @@
         <w:keepNext/>
       </w:pPr>
       <w:r>
-        <w:rPr>
-          <w:rFonts w:ascii="Times New Roman" w:hAnsi="Times New Roman" w:cs="Times New Roman"/>
-          <w:noProof/>
-          <w:color w:val="000000" w:themeColor="text1"/>
-          <w:sz w:val="26"/>
-          <w:szCs w:val="26"/>
-          <w:shd w:val="clear" w:color="auto" w:fill="FFFFFF"/>
-        </w:rPr>
         <w:pict>
-          <v:shape id="_x0000_i1026" type="#_x0000_t75" style="width:468pt;height:266.25pt">
+          <v:shape id="_x0000_i1033" type="#_x0000_t75" style="width:468pt;height:242.25pt">
             <v:imagedata r:id="rId6" o:title="MockupHandHeld"/>
           </v:shape>
         </w:pict>
@@ -1013,27 +902,14 @@
       <w:r>
         <w:t xml:space="preserve">Hình  </w:t>
       </w:r>
-      <w:r>
-        <w:fldChar w:fldCharType="begin"/>
-      </w:r>
-      <w:r>
-        <w:instrText xml:space="preserve"> SEQ Hình_ \* ARABIC </w:instrText>
-      </w:r>
-      <w:r>
-        <w:fldChar w:fldCharType="separate"/>
-      </w:r>
-      <w:r>
-        <w:rPr>
-          <w:noProof/>
-        </w:rPr>
-        <w:t>2</w:t>
-      </w:r>
-      <w:r>
-        <w:rPr>
-          <w:noProof/>
-        </w:rPr>
-        <w:fldChar w:fldCharType="end"/>
-      </w:r>
+      <w:fldSimple w:instr=" SEQ Hình_ \* ARABIC ">
+        <w:r>
+          <w:rPr>
+            <w:noProof/>
+          </w:rPr>
+          <w:t>2</w:t>
+        </w:r>
+      </w:fldSimple>
       <w:r>
         <w:t>: Sơ đồ trạng thái của W</w:t>
       </w:r>
@@ -1106,7 +982,6 @@
           <w:sz w:val="24"/>
           <w:szCs w:val="24"/>
         </w:rPr>
-        <w:lastRenderedPageBreak/>
         <w:t xml:space="preserve">{ </w:t>
       </w:r>
     </w:p>
@@ -1722,6 +1597,7 @@
           <w:sz w:val="24"/>
           <w:szCs w:val="24"/>
         </w:rPr>
+        <w:lastRenderedPageBreak/>
         <w:t xml:space="preserve">    ]</w:t>
       </w:r>
     </w:p>
@@ -2776,7 +2652,34 @@
           <w:sz w:val="24"/>
           <w:szCs w:val="24"/>
         </w:rPr>
-        <w:t>req-</w:t>
+        <w:t>s</w:t>
+      </w:r>
+      <w:r>
+        <w:rPr>
+          <w:rFonts w:ascii="inherit" w:eastAsia="Times New Roman" w:hAnsi="inherit" w:cs="Courier New"/>
+          <w:color w:val="000000"/>
+          <w:sz w:val="24"/>
+          <w:szCs w:val="24"/>
+        </w:rPr>
+        <w:t>e</w:t>
+      </w:r>
+      <w:r>
+        <w:rPr>
+          <w:rFonts w:ascii="inherit" w:eastAsia="Times New Roman" w:hAnsi="inherit" w:cs="Courier New"/>
+          <w:color w:val="000000"/>
+          <w:sz w:val="24"/>
+          <w:szCs w:val="24"/>
+        </w:rPr>
+        <w:t>nd</w:t>
+      </w:r>
+      <w:r>
+        <w:rPr>
+          <w:rFonts w:ascii="inherit" w:eastAsia="Times New Roman" w:hAnsi="inherit" w:cs="Courier New"/>
+          <w:color w:val="000000"/>
+          <w:sz w:val="24"/>
+          <w:szCs w:val="24"/>
+        </w:rPr>
+        <w:t>-</w:t>
       </w:r>
       <w:r>
         <w:rPr>
@@ -2842,7 +2745,16 @@
           <w:sz w:val="24"/>
           <w:szCs w:val="24"/>
         </w:rPr>
-        <w:t>req-wi</w:t>
+        <w:t>opscore-send</w:t>
+      </w:r>
+      <w:r>
+        <w:rPr>
+          <w:rFonts w:ascii="inherit" w:eastAsia="Times New Roman" w:hAnsi="inherit" w:cs="Courier New"/>
+          <w:color w:val="000000"/>
+          <w:sz w:val="24"/>
+          <w:szCs w:val="24"/>
+        </w:rPr>
+        <w:t>-wi</w:t>
       </w:r>
       <w:r>
         <w:rPr>
@@ -3030,39 +2942,6 @@
           <w:highlight w:val="darkGreen"/>
           <w:shd w:val="clear" w:color="auto" w:fill="FFFFFF"/>
         </w:rPr>
-        <w:t>WI-ToDo</w:t>
-      </w:r>
-      <w:r>
-        <w:rPr>
-          <w:rFonts w:ascii="Times New Roman" w:hAnsi="Times New Roman" w:cs="Times New Roman"/>
-          <w:b/>
-          <w:color w:val="000000" w:themeColor="text1"/>
-          <w:sz w:val="26"/>
-          <w:szCs w:val="26"/>
-          <w:shd w:val="clear" w:color="auto" w:fill="FFFFFF"/>
-        </w:rPr>
-        <w:t>;</w:t>
-      </w:r>
-      <w:r>
-        <w:rPr>
-          <w:rFonts w:ascii="Times New Roman" w:hAnsi="Times New Roman" w:cs="Times New Roman"/>
-          <w:color w:val="000000" w:themeColor="text1"/>
-          <w:sz w:val="26"/>
-          <w:szCs w:val="26"/>
-          <w:shd w:val="clear" w:color="auto" w:fill="FFFFFF"/>
-        </w:rPr>
-        <w:t xml:space="preserve"> </w:t>
-      </w:r>
-      <w:r>
-        <w:rPr>
-          <w:rFonts w:ascii="Times New Roman" w:hAnsi="Times New Roman" w:cs="Times New Roman"/>
-          <w:b/>
-          <w:color w:val="FFFFFF" w:themeColor="background1"/>
-          <w:sz w:val="26"/>
-          <w:szCs w:val="26"/>
-          <w:highlight w:val="darkGreen"/>
-          <w:shd w:val="clear" w:color="auto" w:fill="FFFFFF"/>
-        </w:rPr>
         <w:t>WI-InProgress</w:t>
       </w:r>
       <w:r>
@@ -3488,7 +3367,6 @@
           <w:sz w:val="24"/>
           <w:szCs w:val="24"/>
         </w:rPr>
-        <w:lastRenderedPageBreak/>
         <w:t xml:space="preserve">          </w:t>
       </w:r>
       <w:r>
@@ -3735,7 +3613,16 @@
           <w:sz w:val="24"/>
           <w:szCs w:val="24"/>
         </w:rPr>
-        <w:t>res-wi</w:t>
+        <w:t>ack</w:t>
+      </w:r>
+      <w:r>
+        <w:rPr>
+          <w:rFonts w:ascii="inherit" w:eastAsia="Times New Roman" w:hAnsi="inherit" w:cs="Courier New"/>
+          <w:color w:val="000000"/>
+          <w:sz w:val="24"/>
+          <w:szCs w:val="24"/>
+        </w:rPr>
+        <w:t>-wi</w:t>
       </w:r>
       <w:r>
         <w:rPr>
@@ -3816,7 +3703,25 @@
           <w:sz w:val="24"/>
           <w:szCs w:val="24"/>
         </w:rPr>
-        <w:t>res-wi</w:t>
+        <w:t>opsweb-</w:t>
+      </w:r>
+      <w:r>
+        <w:rPr>
+          <w:rFonts w:ascii="inherit" w:eastAsia="Times New Roman" w:hAnsi="inherit" w:cs="Courier New"/>
+          <w:color w:val="000000"/>
+          <w:sz w:val="24"/>
+          <w:szCs w:val="24"/>
+        </w:rPr>
+        <w:t>ack</w:t>
+      </w:r>
+      <w:r>
+        <w:rPr>
+          <w:rFonts w:ascii="inherit" w:eastAsia="Times New Roman" w:hAnsi="inherit" w:cs="Courier New"/>
+          <w:color w:val="000000"/>
+          <w:sz w:val="24"/>
+          <w:szCs w:val="24"/>
+        </w:rPr>
+        <w:t>-wi</w:t>
       </w:r>
       <w:r>
         <w:rPr>
@@ -4020,8 +3925,39 @@
           <w:sz w:val="24"/>
           <w:szCs w:val="24"/>
         </w:rPr>
+        <w:lastRenderedPageBreak/>
         <w:t>}</w:t>
       </w:r>
+    </w:p>
+    <w:p>
+      <w:pPr>
+        <w:shd w:val="clear" w:color="auto" w:fill="F2F9FC"/>
+        <w:tabs>
+          <w:tab w:val="left" w:pos="916"/>
+          <w:tab w:val="left" w:pos="1832"/>
+          <w:tab w:val="left" w:pos="2748"/>
+          <w:tab w:val="left" w:pos="3664"/>
+          <w:tab w:val="left" w:pos="4580"/>
+          <w:tab w:val="left" w:pos="5496"/>
+          <w:tab w:val="left" w:pos="6412"/>
+          <w:tab w:val="left" w:pos="7328"/>
+          <w:tab w:val="left" w:pos="8244"/>
+          <w:tab w:val="left" w:pos="9160"/>
+          <w:tab w:val="left" w:pos="10076"/>
+          <w:tab w:val="left" w:pos="10992"/>
+          <w:tab w:val="left" w:pos="11908"/>
+          <w:tab w:val="left" w:pos="12824"/>
+          <w:tab w:val="left" w:pos="13740"/>
+          <w:tab w:val="left" w:pos="14656"/>
+        </w:tabs>
+        <w:spacing w:after="0" w:line="240" w:lineRule="auto"/>
+        <w:rPr>
+          <w:rFonts w:ascii="inherit" w:eastAsia="Times New Roman" w:hAnsi="inherit" w:cs="Courier New"/>
+          <w:color w:val="000000"/>
+          <w:sz w:val="24"/>
+          <w:szCs w:val="24"/>
+        </w:rPr>
+      </w:pPr>
     </w:p>
     <w:p>
       <w:r>
@@ -4034,7 +3970,66 @@
           <w:highlight w:val="darkGreen"/>
           <w:shd w:val="clear" w:color="auto" w:fill="FFFFFF"/>
         </w:rPr>
-        <w:t>WI-Done</w:t>
+        <w:t>WI-</w:t>
+      </w:r>
+      <w:r>
+        <w:rPr>
+          <w:rFonts w:ascii="Times New Roman" w:hAnsi="Times New Roman" w:cs="Times New Roman"/>
+          <w:b/>
+          <w:color w:val="FFFFFF" w:themeColor="background1"/>
+          <w:sz w:val="26"/>
+          <w:szCs w:val="26"/>
+          <w:highlight w:val="darkGreen"/>
+          <w:shd w:val="clear" w:color="auto" w:fill="FFFFFF"/>
+        </w:rPr>
+        <w:t>P</w:t>
+      </w:r>
+      <w:r>
+        <w:rPr>
+          <w:rFonts w:ascii="Times New Roman" w:hAnsi="Times New Roman" w:cs="Times New Roman"/>
+          <w:b/>
+          <w:color w:val="FFFFFF" w:themeColor="background1"/>
+          <w:sz w:val="26"/>
+          <w:szCs w:val="26"/>
+          <w:highlight w:val="darkGreen"/>
+          <w:shd w:val="clear" w:color="auto" w:fill="FFFFFF"/>
+        </w:rPr>
+        <w:t>ickup</w:t>
+      </w:r>
+      <w:r>
+        <w:rPr>
+          <w:rFonts w:ascii="Times New Roman" w:hAnsi="Times New Roman" w:cs="Times New Roman"/>
+          <w:b/>
+          <w:color w:val="FFFFFF" w:themeColor="background1"/>
+          <w:sz w:val="26"/>
+          <w:szCs w:val="26"/>
+          <w:shd w:val="clear" w:color="auto" w:fill="FFFFFF"/>
+        </w:rPr>
+        <w:t xml:space="preserve"> </w:t>
+      </w:r>
+      <w:r>
+        <w:rPr>
+          <w:rFonts w:ascii="Times New Roman" w:hAnsi="Times New Roman" w:cs="Times New Roman"/>
+          <w:b/>
+          <w:color w:val="FFFFFF" w:themeColor="background1"/>
+          <w:sz w:val="26"/>
+          <w:szCs w:val="26"/>
+          <w:highlight w:val="darkGreen"/>
+          <w:shd w:val="clear" w:color="auto" w:fill="FFFFFF"/>
+        </w:rPr>
+        <w:t>WI-</w:t>
+      </w:r>
+      <w:r>
+        <w:rPr>
+          <w:rFonts w:ascii="Times New Roman" w:hAnsi="Times New Roman" w:cs="Times New Roman"/>
+          <w:b/>
+          <w:color w:val="FFFFFF" w:themeColor="background1"/>
+          <w:sz w:val="26"/>
+          <w:szCs w:val="26"/>
+          <w:highlight w:val="darkGreen"/>
+          <w:shd w:val="clear" w:color="auto" w:fill="FFFFFF"/>
+        </w:rPr>
+        <w:t>Place</w:t>
       </w:r>
       <w:r>
         <w:rPr>
@@ -5367,7 +5362,16 @@
           <w:sz w:val="24"/>
           <w:szCs w:val="24"/>
         </w:rPr>
-        <w:t>done-</w:t>
+        <w:t>send</w:t>
+      </w:r>
+      <w:r>
+        <w:rPr>
+          <w:rFonts w:ascii="inherit" w:eastAsia="Times New Roman" w:hAnsi="inherit" w:cs="Courier New"/>
+          <w:color w:val="000000"/>
+          <w:sz w:val="24"/>
+          <w:szCs w:val="24"/>
+        </w:rPr>
+        <w:t>-</w:t>
       </w:r>
       <w:r>
         <w:rPr>
@@ -5402,8 +5406,6 @@
         </w:rPr>
         <w:t>",</w:t>
       </w:r>
-      <w:bookmarkStart w:id="0" w:name="_GoBack"/>
-      <w:bookmarkEnd w:id="0"/>
     </w:p>
     <w:p>
       <w:pPr>
@@ -5450,7 +5452,16 @@
           <w:sz w:val="24"/>
           <w:szCs w:val="24"/>
         </w:rPr>
-        <w:t>done</w:t>
+        <w:t>opsweb-</w:t>
+      </w:r>
+      <w:r>
+        <w:rPr>
+          <w:rFonts w:ascii="inherit" w:eastAsia="Times New Roman" w:hAnsi="inherit" w:cs="Courier New"/>
+          <w:color w:val="000000"/>
+          <w:sz w:val="24"/>
+          <w:szCs w:val="24"/>
+        </w:rPr>
+        <w:t>send</w:t>
       </w:r>
       <w:r>
         <w:rPr>
@@ -5877,7 +5888,6 @@
         <w:pStyle w:val="Cp7"/>
       </w:pPr>
       <w:r>
-        <w:lastRenderedPageBreak/>
         <w:t>Output:</w:t>
       </w:r>
     </w:p>
@@ -6522,6 +6532,7 @@
                 <w:szCs w:val="26"/>
                 <w:shd w:val="clear" w:color="auto" w:fill="FFFFFF"/>
               </w:rPr>
+              <w:lastRenderedPageBreak/>
               <w:t xml:space="preserve">    </w:t>
             </w:r>
             <w:r>
@@ -9321,7 +9332,6 @@
                 <w:szCs w:val="26"/>
                 <w:shd w:val="clear" w:color="auto" w:fill="FFFFFF"/>
               </w:rPr>
-              <w:lastRenderedPageBreak/>
               <w:t xml:space="preserve">                }</w:t>
             </w:r>
           </w:p>
@@ -9441,6 +9451,7 @@
                 <w:szCs w:val="26"/>
                 <w:shd w:val="clear" w:color="auto" w:fill="FFFFFF"/>
               </w:rPr>
+              <w:lastRenderedPageBreak/>
               <w:t>&lt;current_loc_name&gt;: Vessel/ Yard/ Truck</w:t>
             </w:r>
           </w:p>
@@ -9804,6 +9815,7 @@
         <w:rPr>
           <w:shd w:val="clear" w:color="auto" w:fill="F8F9FA"/>
         </w:rPr>
+        <w:lastRenderedPageBreak/>
         <w:t>GET api/v2</w:t>
       </w:r>
       <w:r>
@@ -9828,7 +9840,13 @@
         <w:rPr>
           <w:shd w:val="clear" w:color="auto" w:fill="F8F9FA"/>
         </w:rPr>
-        <w:t>req-wis</w:t>
+        <w:t>send</w:t>
+      </w:r>
+      <w:r>
+        <w:rPr>
+          <w:shd w:val="clear" w:color="auto" w:fill="F8F9FA"/>
+        </w:rPr>
+        <w:t>-wis</w:t>
       </w:r>
     </w:p>
     <w:p>
@@ -9863,6 +9881,44 @@
           <w:shd w:val="clear" w:color="auto" w:fill="FFFFFF"/>
         </w:rPr>
         <w:t>WI-REQ</w:t>
+      </w:r>
+      <w:r>
+        <w:rPr>
+          <w:b/>
+          <w:color w:val="FFFFFF" w:themeColor="background1"/>
+          <w:sz w:val="26"/>
+          <w:szCs w:val="26"/>
+          <w:shd w:val="clear" w:color="auto" w:fill="FFFFFF"/>
+        </w:rPr>
+        <w:t xml:space="preserve"> </w:t>
+      </w:r>
+      <w:r>
+        <w:t>/</w:t>
+      </w:r>
+      <w:r>
+        <w:t xml:space="preserve"> </w:t>
+      </w:r>
+      <w:r>
+        <w:rPr>
+          <w:b/>
+          <w:color w:val="FFFFFF" w:themeColor="background1"/>
+          <w:sz w:val="26"/>
+          <w:szCs w:val="26"/>
+          <w:highlight w:val="darkGreen"/>
+          <w:shd w:val="clear" w:color="auto" w:fill="FFFFFF"/>
+        </w:rPr>
+        <w:t>WI-RE</w:t>
+      </w:r>
+      <w:r>
+        <w:rPr>
+          <w:b/>
+          <w:color w:val="FFFFFF" w:themeColor="background1"/>
+          <w:sz w:val="26"/>
+          <w:szCs w:val="26"/>
+          <w:highlight w:val="darkGreen"/>
+          <w:shd w:val="clear" w:color="auto" w:fill="FFFFFF"/>
+        </w:rPr>
+        <w:t>Q-Del</w:t>
       </w:r>
       <w:r>
         <w:t>)</w:t>
@@ -12705,7 +12761,6 @@
                 <w:szCs w:val="26"/>
                 <w:shd w:val="clear" w:color="auto" w:fill="FFFFFF"/>
               </w:rPr>
-              <w:lastRenderedPageBreak/>
               <w:t xml:space="preserve">                  </w:t>
             </w:r>
             <w:r>
@@ -12908,6 +12963,7 @@
                 <w:szCs w:val="26"/>
                 <w:shd w:val="clear" w:color="auto" w:fill="FFFFFF"/>
               </w:rPr>
+              <w:lastRenderedPageBreak/>
               <w:t xml:space="preserve">                  </w:t>
             </w:r>
             <w:r>
@@ -14963,7 +15019,13 @@
         <w:rPr>
           <w:shd w:val="clear" w:color="auto" w:fill="F8F9FA"/>
         </w:rPr>
-        <w:t>res-</w:t>
+        <w:t>ack</w:t>
+      </w:r>
+      <w:r>
+        <w:rPr>
+          <w:shd w:val="clear" w:color="auto" w:fill="F8F9FA"/>
+        </w:rPr>
+        <w:t>-</w:t>
       </w:r>
       <w:r>
         <w:rPr>
@@ -15008,6 +15070,108 @@
           <m:t>[fromDate-toDate]</m:t>
         </m:r>
       </m:oMath>
+      <w:r>
+        <w:t xml:space="preserve"> bao gồm các trạng thái {</w:t>
+      </w:r>
+      <w:r>
+        <w:rPr>
+          <w:b/>
+          <w:color w:val="FFFFFF" w:themeColor="background1"/>
+          <w:sz w:val="26"/>
+          <w:szCs w:val="26"/>
+          <w:highlight w:val="darkGreen"/>
+          <w:shd w:val="clear" w:color="auto" w:fill="FFFFFF"/>
+        </w:rPr>
+        <w:t xml:space="preserve"> </w:t>
+      </w:r>
+      <w:r>
+        <w:rPr>
+          <w:b/>
+          <w:color w:val="FFFFFF" w:themeColor="background1"/>
+          <w:sz w:val="26"/>
+          <w:szCs w:val="26"/>
+          <w:highlight w:val="darkGreen"/>
+          <w:shd w:val="clear" w:color="auto" w:fill="FFFFFF"/>
+        </w:rPr>
+        <w:t>WI-InProgress</w:t>
+      </w:r>
+      <w:r>
+        <w:t>;</w:t>
+      </w:r>
+      <w:r>
+        <w:rPr>
+          <w:b/>
+          <w:color w:val="FFFFFF" w:themeColor="background1"/>
+          <w:sz w:val="26"/>
+          <w:szCs w:val="26"/>
+          <w:highlight w:val="darkGreen"/>
+          <w:shd w:val="clear" w:color="auto" w:fill="FFFFFF"/>
+        </w:rPr>
+        <w:t xml:space="preserve"> </w:t>
+      </w:r>
+      <w:r>
+        <w:rPr>
+          <w:b/>
+          <w:color w:val="FFFFFF" w:themeColor="background1"/>
+          <w:sz w:val="26"/>
+          <w:szCs w:val="26"/>
+          <w:highlight w:val="darkGreen"/>
+          <w:shd w:val="clear" w:color="auto" w:fill="FFFFFF"/>
+        </w:rPr>
+        <w:t>WI-</w:t>
+      </w:r>
+      <w:r>
+        <w:rPr>
+          <w:b/>
+          <w:color w:val="FFFFFF" w:themeColor="background1"/>
+          <w:sz w:val="26"/>
+          <w:szCs w:val="26"/>
+          <w:highlight w:val="darkGreen"/>
+          <w:shd w:val="clear" w:color="auto" w:fill="FFFFFF"/>
+        </w:rPr>
+        <w:t>Del-Fail</w:t>
+      </w:r>
+      <w:r>
+        <w:t>;</w:t>
+      </w:r>
+      <w:r>
+        <w:rPr>
+          <w:b/>
+          <w:color w:val="FFFFFF" w:themeColor="background1"/>
+          <w:sz w:val="26"/>
+          <w:szCs w:val="26"/>
+          <w:highlight w:val="darkGreen"/>
+          <w:shd w:val="clear" w:color="auto" w:fill="FFFFFF"/>
+        </w:rPr>
+        <w:t xml:space="preserve"> </w:t>
+      </w:r>
+      <w:r>
+        <w:rPr>
+          <w:b/>
+          <w:color w:val="FFFFFF" w:themeColor="background1"/>
+          <w:sz w:val="26"/>
+          <w:szCs w:val="26"/>
+          <w:highlight w:val="darkGreen"/>
+          <w:shd w:val="clear" w:color="auto" w:fill="FFFFFF"/>
+        </w:rPr>
+        <w:t>WI-</w:t>
+      </w:r>
+      <w:r>
+        <w:rPr>
+          <w:b/>
+          <w:color w:val="FFFFFF" w:themeColor="background1"/>
+          <w:sz w:val="26"/>
+          <w:szCs w:val="26"/>
+          <w:highlight w:val="darkGreen"/>
+          <w:shd w:val="clear" w:color="auto" w:fill="FFFFFF"/>
+        </w:rPr>
+        <w:t>Del</w:t>
+      </w:r>
+      <w:bookmarkStart w:id="0" w:name="_GoBack"/>
+      <w:bookmarkEnd w:id="0"/>
+      <w:r>
+        <w:t>}</w:t>
+      </w:r>
       <w:r>
         <w:t>. API này được cài đặt phía OPS Web</w:t>
       </w:r>
@@ -15780,7 +15944,6 @@
                 <w:szCs w:val="26"/>
                 <w:shd w:val="clear" w:color="auto" w:fill="FFFFFF"/>
               </w:rPr>
-              <w:lastRenderedPageBreak/>
               <w:t>}</w:t>
             </w:r>
             <w:r>
@@ -15817,7 +15980,6 @@
                 <w:szCs w:val="26"/>
                 <w:shd w:val="clear" w:color="auto" w:fill="FFFFFF"/>
               </w:rPr>
-              <w:lastRenderedPageBreak/>
               <w:t>&lt;wi_id&gt;: Work instruction Id: Mã làm hàng.</w:t>
             </w:r>
           </w:p>
@@ -15935,7 +16097,7 @@
                 <w:highlight w:val="darkGreen"/>
                 <w:shd w:val="clear" w:color="auto" w:fill="FFFFFF"/>
               </w:rPr>
-              <w:t>WI-ToDo</w:t>
+              <w:t>WI-InProgress</w:t>
             </w:r>
             <w:r>
               <w:rPr>
@@ -15977,7 +16139,7 @@
                 <w:highlight w:val="darkGreen"/>
                 <w:shd w:val="clear" w:color="auto" w:fill="FFFFFF"/>
               </w:rPr>
-              <w:t>WI-InProgress</w:t>
+              <w:t>WI-</w:t>
             </w:r>
             <w:r>
               <w:rPr>
@@ -15986,6 +16148,18 @@
                 <w:color w:val="FFFFFF" w:themeColor="background1"/>
                 <w:sz w:val="26"/>
                 <w:szCs w:val="26"/>
+                <w:highlight w:val="darkGreen"/>
+                <w:shd w:val="clear" w:color="auto" w:fill="FFFFFF"/>
+              </w:rPr>
+              <w:t>Pickup</w:t>
+            </w:r>
+            <w:r>
+              <w:rPr>
+                <w:rFonts w:ascii="Times New Roman" w:hAnsi="Times New Roman" w:cs="Times New Roman"/>
+                <w:b/>
+                <w:color w:val="FFFFFF" w:themeColor="background1"/>
+                <w:sz w:val="26"/>
+                <w:szCs w:val="26"/>
                 <w:shd w:val="clear" w:color="auto" w:fill="FFFFFF"/>
               </w:rPr>
               <w:t xml:space="preserve"> </w:t>
@@ -16019,7 +16193,31 @@
                 <w:highlight w:val="darkGreen"/>
                 <w:shd w:val="clear" w:color="auto" w:fill="FFFFFF"/>
               </w:rPr>
-              <w:t>WI-Done</w:t>
+              <w:t>WI-</w:t>
+            </w:r>
+            <w:r>
+              <w:rPr>
+                <w:rFonts w:ascii="Times New Roman" w:hAnsi="Times New Roman" w:cs="Times New Roman"/>
+                <w:b/>
+                <w:color w:val="FFFFFF" w:themeColor="background1"/>
+                <w:sz w:val="26"/>
+                <w:szCs w:val="26"/>
+                <w:highlight w:val="darkGreen"/>
+                <w:shd w:val="clear" w:color="auto" w:fill="FFFFFF"/>
+              </w:rPr>
+              <w:t>P</w:t>
+            </w:r>
+            <w:r>
+              <w:rPr>
+                <w:rFonts w:ascii="Times New Roman" w:hAnsi="Times New Roman" w:cs="Times New Roman"/>
+                <w:b/>
+                <w:color w:val="FFFFFF" w:themeColor="background1"/>
+                <w:sz w:val="26"/>
+                <w:szCs w:val="26"/>
+                <w:highlight w:val="darkGreen"/>
+                <w:shd w:val="clear" w:color="auto" w:fill="FFFFFF"/>
+              </w:rPr>
+              <w:t>lace</w:t>
             </w:r>
           </w:p>
           <w:p>
@@ -16049,6 +16247,7 @@
                 <w:szCs w:val="26"/>
                 <w:shd w:val="clear" w:color="auto" w:fill="FFFFFF"/>
               </w:rPr>
+              <w:lastRenderedPageBreak/>
               <w:t>&lt;date_updated</w:t>
             </w:r>
             <w:r>
@@ -16134,7 +16333,13 @@
         <w:rPr>
           <w:shd w:val="clear" w:color="auto" w:fill="F8F9FA"/>
         </w:rPr>
-        <w:t>done-wis</w:t>
+        <w:t>send</w:t>
+      </w:r>
+      <w:r>
+        <w:rPr>
+          <w:shd w:val="clear" w:color="auto" w:fill="F8F9FA"/>
+        </w:rPr>
+        <w:t>-wis</w:t>
       </w:r>
       <w:r>
         <w:rPr>
@@ -16165,7 +16370,18 @@
           <w:highlight w:val="darkGreen"/>
           <w:shd w:val="clear" w:color="auto" w:fill="FFFFFF"/>
         </w:rPr>
-        <w:t>WI-Done</w:t>
+        <w:t>WI-</w:t>
+      </w:r>
+      <w:r>
+        <w:rPr>
+          <w:b/>
+          <w:color w:val="FFFFFF" w:themeColor="background1"/>
+          <w:sz w:val="26"/>
+          <w:szCs w:val="26"/>
+          <w:highlight w:val="darkGreen"/>
+          <w:shd w:val="clear" w:color="auto" w:fill="FFFFFF"/>
+        </w:rPr>
+        <w:t>Pickup</w:t>
       </w:r>
       <w:r>
         <w:rPr>
@@ -16178,7 +16394,49 @@
         <w:t xml:space="preserve"> </w:t>
       </w:r>
       <w:r>
-        <w:t xml:space="preserve">trong khoản thời gian từ </w:t>
+        <w:t xml:space="preserve">và </w:t>
+      </w:r>
+      <w:r>
+        <w:rPr>
+          <w:b/>
+          <w:color w:val="FFFFFF" w:themeColor="background1"/>
+          <w:sz w:val="26"/>
+          <w:szCs w:val="26"/>
+          <w:highlight w:val="darkGreen"/>
+          <w:shd w:val="clear" w:color="auto" w:fill="FFFFFF"/>
+        </w:rPr>
+        <w:t>WI-</w:t>
+      </w:r>
+      <w:r>
+        <w:rPr>
+          <w:b/>
+          <w:color w:val="FFFFFF" w:themeColor="background1"/>
+          <w:sz w:val="26"/>
+          <w:szCs w:val="26"/>
+          <w:highlight w:val="darkGreen"/>
+          <w:shd w:val="clear" w:color="auto" w:fill="FFFFFF"/>
+        </w:rPr>
+        <w:t>P</w:t>
+      </w:r>
+      <w:r>
+        <w:rPr>
+          <w:b/>
+          <w:color w:val="FFFFFF" w:themeColor="background1"/>
+          <w:sz w:val="26"/>
+          <w:szCs w:val="26"/>
+          <w:highlight w:val="darkGreen"/>
+          <w:shd w:val="clear" w:color="auto" w:fill="FFFFFF"/>
+        </w:rPr>
+        <w:t>lace</w:t>
+      </w:r>
+      <w:r>
+        <w:t xml:space="preserve"> </w:t>
+      </w:r>
+      <w:r>
+        <w:t>t</w:t>
+      </w:r>
+      <w:r>
+        <w:t xml:space="preserve">rong khoản thời gian từ </w:t>
       </w:r>
       <m:oMath>
         <m:r>
@@ -17715,7 +17973,7 @@
                 <w:highlight w:val="darkGreen"/>
                 <w:shd w:val="clear" w:color="auto" w:fill="FFFFFF"/>
               </w:rPr>
-              <w:t>WI-ToDo</w:t>
+              <w:t>WI-InProgress</w:t>
             </w:r>
             <w:r>
               <w:rPr>
@@ -17757,7 +18015,7 @@
                 <w:highlight w:val="darkGreen"/>
                 <w:shd w:val="clear" w:color="auto" w:fill="FFFFFF"/>
               </w:rPr>
-              <w:t>WI-InProgress</w:t>
+              <w:t>WI-</w:t>
             </w:r>
             <w:r>
               <w:rPr>
@@ -17766,6 +18024,18 @@
                 <w:color w:val="FFFFFF" w:themeColor="background1"/>
                 <w:sz w:val="26"/>
                 <w:szCs w:val="26"/>
+                <w:highlight w:val="darkGreen"/>
+                <w:shd w:val="clear" w:color="auto" w:fill="FFFFFF"/>
+              </w:rPr>
+              <w:t>Pickup</w:t>
+            </w:r>
+            <w:r>
+              <w:rPr>
+                <w:rFonts w:ascii="Times New Roman" w:hAnsi="Times New Roman" w:cs="Times New Roman"/>
+                <w:b/>
+                <w:color w:val="FFFFFF" w:themeColor="background1"/>
+                <w:sz w:val="26"/>
+                <w:szCs w:val="26"/>
                 <w:shd w:val="clear" w:color="auto" w:fill="FFFFFF"/>
               </w:rPr>
               <w:t xml:space="preserve"> </w:t>
@@ -17799,7 +18069,19 @@
                 <w:highlight w:val="darkGreen"/>
                 <w:shd w:val="clear" w:color="auto" w:fill="FFFFFF"/>
               </w:rPr>
-              <w:t>WI-Done</w:t>
+              <w:t>WI-</w:t>
+            </w:r>
+            <w:r>
+              <w:rPr>
+                <w:rFonts w:ascii="Times New Roman" w:hAnsi="Times New Roman" w:cs="Times New Roman"/>
+                <w:b/>
+                <w:color w:val="FFFFFF" w:themeColor="background1"/>
+                <w:sz w:val="26"/>
+                <w:szCs w:val="26"/>
+                <w:highlight w:val="darkGreen"/>
+                <w:shd w:val="clear" w:color="auto" w:fill="FFFFFF"/>
+              </w:rPr>
+              <w:t>Place</w:t>
             </w:r>
           </w:p>
           <w:p>
@@ -17850,48 +18132,13 @@
         </w:rPr>
         <w:t xml:space="preserve">Việc xóa 1 lệnh làm hàng nào đó (Hoặc thay đổi nội dung) sẽ do OPS Core quyết định. </w:t>
       </w:r>
-    </w:p>
-    <w:p>
-      <w:pPr>
-        <w:pStyle w:val="ListParagraph"/>
-        <w:numPr>
-          <w:ilvl w:val="0"/>
-          <w:numId w:val="16"/>
-        </w:numPr>
-        <w:rPr>
-          <w:rFonts w:ascii="Times New Roman" w:hAnsi="Times New Roman" w:cs="Times New Roman"/>
-          <w:color w:val="000000" w:themeColor="text1"/>
-          <w:sz w:val="26"/>
-          <w:szCs w:val="26"/>
-          <w:shd w:val="clear" w:color="auto" w:fill="FFFFFF"/>
-        </w:rPr>
-      </w:pPr>
       <w:r>
         <w:rPr>
           <w:rFonts w:ascii="Times New Roman" w:hAnsi="Times New Roman" w:cs="Times New Roman"/>
           <w:sz w:val="26"/>
           <w:szCs w:val="26"/>
         </w:rPr>
-        <w:t>Việ</w:t>
-      </w:r>
-      <w:r>
-        <w:rPr>
-          <w:rFonts w:ascii="Times New Roman" w:hAnsi="Times New Roman" w:cs="Times New Roman"/>
-          <w:sz w:val="26"/>
-          <w:szCs w:val="26"/>
-        </w:rPr>
-        <w:t xml:space="preserve">c xóa </w:t>
-      </w:r>
-      <w:r>
-        <w:rPr>
-          <w:rFonts w:ascii="Times New Roman" w:hAnsi="Times New Roman" w:cs="Times New Roman"/>
-          <w:sz w:val="26"/>
-          <w:szCs w:val="26"/>
-        </w:rPr>
-        <w:t>nội dung WI sẽ phụ thuộc vào trạng thái của lệnh làm hàng đó tại OPS Core. Trạng thái Lệnh làm hàng được xếp theo thứ tự: (1)</w:t>
-      </w:r>
-      <w:r>
-        <w:t xml:space="preserve"> </w:t>
+        <w:t xml:space="preserve">Tuy nhiên, nếu OPS Web đã </w:t>
       </w:r>
       <w:r>
         <w:rPr>
@@ -17903,47 +18150,7 @@
           <w:highlight w:val="darkGreen"/>
           <w:shd w:val="clear" w:color="auto" w:fill="FFFFFF"/>
         </w:rPr>
-        <w:t>WI-Created</w:t>
-      </w:r>
-      <w:r>
-        <w:rPr>
-          <w:rFonts w:ascii="Times New Roman" w:hAnsi="Times New Roman" w:cs="Times New Roman"/>
-          <w:b/>
-          <w:color w:val="FFFFFF" w:themeColor="background1"/>
-          <w:sz w:val="26"/>
-          <w:szCs w:val="26"/>
-          <w:shd w:val="clear" w:color="auto" w:fill="FFFFFF"/>
-        </w:rPr>
-        <w:t xml:space="preserve"> </w:t>
-      </w:r>
-      <w:r>
-        <w:rPr>
-          <w:b/>
-          <w:color w:val="000000" w:themeColor="text1"/>
-          <w:shd w:val="clear" w:color="auto" w:fill="FFFFFF"/>
-        </w:rPr>
-        <w:sym w:font="Symbol" w:char="F0AE"/>
-      </w:r>
-      <w:r>
-        <w:rPr>
-          <w:rFonts w:ascii="Times New Roman" w:hAnsi="Times New Roman" w:cs="Times New Roman"/>
-          <w:b/>
-          <w:color w:val="000000" w:themeColor="text1"/>
-          <w:sz w:val="26"/>
-          <w:szCs w:val="26"/>
-          <w:shd w:val="clear" w:color="auto" w:fill="FFFFFF"/>
-        </w:rPr>
-        <w:t xml:space="preserve"> </w:t>
-      </w:r>
-      <w:r>
-        <w:rPr>
-          <w:rFonts w:ascii="Times New Roman" w:hAnsi="Times New Roman" w:cs="Times New Roman"/>
-          <w:color w:val="000000" w:themeColor="text1"/>
-          <w:sz w:val="26"/>
-          <w:szCs w:val="26"/>
-          <w:shd w:val="clear" w:color="auto" w:fill="FFFFFF"/>
-        </w:rPr>
-        <w:t>(2)</w:t>
+        <w:t>WI-</w:t>
       </w:r>
       <w:r>
         <w:rPr>
@@ -17955,7 +18162,7 @@
           <w:highlight w:val="darkGreen"/>
           <w:shd w:val="clear" w:color="auto" w:fill="FFFFFF"/>
         </w:rPr>
-        <w:t>WI-REQ</w:t>
+        <w:t>Pickup</w:t>
       </w:r>
       <w:r>
         <w:rPr>
@@ -17970,11 +18177,13 @@
       </w:r>
       <w:r>
         <w:rPr>
-          <w:b/>
+          <w:rFonts w:ascii="Times New Roman" w:hAnsi="Times New Roman" w:cs="Times New Roman"/>
           <w:color w:val="000000" w:themeColor="text1"/>
+          <w:sz w:val="26"/>
+          <w:szCs w:val="26"/>
           <w:shd w:val="clear" w:color="auto" w:fill="FFFFFF"/>
         </w:rPr>
-        <w:sym w:font="Symbol" w:char="F0AE"/>
+        <w:t>và</w:t>
       </w:r>
       <w:r>
         <w:rPr>
@@ -17986,16 +18195,6 @@
           <w:shd w:val="clear" w:color="auto" w:fill="FFFFFF"/>
         </w:rPr>
         <w:t xml:space="preserve"> </w:t>
-      </w:r>
-      <w:r>
-        <w:rPr>
-          <w:rFonts w:ascii="Times New Roman" w:hAnsi="Times New Roman" w:cs="Times New Roman"/>
-          <w:color w:val="000000" w:themeColor="text1"/>
-          <w:sz w:val="26"/>
-          <w:szCs w:val="26"/>
-          <w:shd w:val="clear" w:color="auto" w:fill="FFFFFF"/>
-        </w:rPr>
-        <w:t>(3)</w:t>
       </w:r>
       <w:r>
         <w:rPr>
@@ -18007,47 +18206,7 @@
           <w:highlight w:val="darkGreen"/>
           <w:shd w:val="clear" w:color="auto" w:fill="FFFFFF"/>
         </w:rPr>
-        <w:t>WI-ToDo</w:t>
-      </w:r>
-      <w:r>
-        <w:rPr>
-          <w:rFonts w:ascii="Times New Roman" w:hAnsi="Times New Roman" w:cs="Times New Roman"/>
-          <w:b/>
-          <w:color w:val="FFFFFF" w:themeColor="background1"/>
-          <w:sz w:val="26"/>
-          <w:szCs w:val="26"/>
-          <w:shd w:val="clear" w:color="auto" w:fill="FFFFFF"/>
-        </w:rPr>
-        <w:t xml:space="preserve"> </w:t>
-      </w:r>
-      <w:r>
-        <w:rPr>
-          <w:b/>
-          <w:color w:val="000000" w:themeColor="text1"/>
-          <w:shd w:val="clear" w:color="auto" w:fill="FFFFFF"/>
-        </w:rPr>
-        <w:sym w:font="Symbol" w:char="F0AE"/>
-      </w:r>
-      <w:r>
-        <w:rPr>
-          <w:rFonts w:ascii="Times New Roman" w:hAnsi="Times New Roman" w:cs="Times New Roman"/>
-          <w:b/>
-          <w:color w:val="000000" w:themeColor="text1"/>
-          <w:sz w:val="26"/>
-          <w:szCs w:val="26"/>
-          <w:shd w:val="clear" w:color="auto" w:fill="FFFFFF"/>
-        </w:rPr>
-        <w:t xml:space="preserve"> </w:t>
-      </w:r>
-      <w:r>
-        <w:rPr>
-          <w:rFonts w:ascii="Times New Roman" w:hAnsi="Times New Roman" w:cs="Times New Roman"/>
-          <w:color w:val="000000" w:themeColor="text1"/>
-          <w:sz w:val="26"/>
-          <w:szCs w:val="26"/>
-          <w:shd w:val="clear" w:color="auto" w:fill="FFFFFF"/>
-        </w:rPr>
-        <w:t>(4)</w:t>
+        <w:t>WI-</w:t>
       </w:r>
       <w:r>
         <w:rPr>
@@ -18059,7 +18218,7 @@
           <w:highlight w:val="darkGreen"/>
           <w:shd w:val="clear" w:color="auto" w:fill="FFFFFF"/>
         </w:rPr>
-        <w:t>WI-InProgress</w:t>
+        <w:t>Place</w:t>
       </w:r>
       <w:r>
         <w:rPr>
@@ -18074,32 +18233,23 @@
       </w:r>
       <w:r>
         <w:rPr>
-          <w:b/>
-          <w:color w:val="000000" w:themeColor="text1"/>
-          <w:shd w:val="clear" w:color="auto" w:fill="FFFFFF"/>
-        </w:rPr>
-        <w:sym w:font="Symbol" w:char="F0AE"/>
-      </w:r>
-      <w:r>
-        <w:rPr>
-          <w:rFonts w:ascii="Times New Roman" w:hAnsi="Times New Roman" w:cs="Times New Roman"/>
-          <w:b/>
-          <w:color w:val="000000" w:themeColor="text1"/>
-          <w:sz w:val="26"/>
-          <w:szCs w:val="26"/>
-          <w:shd w:val="clear" w:color="auto" w:fill="FFFFFF"/>
-        </w:rPr>
-        <w:t xml:space="preserve"> </w:t>
-      </w:r>
-      <w:r>
-        <w:rPr>
           <w:rFonts w:ascii="Times New Roman" w:hAnsi="Times New Roman" w:cs="Times New Roman"/>
           <w:color w:val="000000" w:themeColor="text1"/>
           <w:sz w:val="26"/>
           <w:szCs w:val="26"/>
           <w:shd w:val="clear" w:color="auto" w:fill="FFFFFF"/>
         </w:rPr>
-        <w:t>(5)</w:t>
+        <w:t xml:space="preserve">thì </w:t>
+      </w:r>
+      <w:r>
+        <w:rPr>
+          <w:rFonts w:ascii="Times New Roman" w:hAnsi="Times New Roman" w:cs="Times New Roman"/>
+          <w:color w:val="000000" w:themeColor="text1"/>
+          <w:sz w:val="26"/>
+          <w:szCs w:val="26"/>
+          <w:shd w:val="clear" w:color="auto" w:fill="FFFFFF"/>
+        </w:rPr>
+        <w:t xml:space="preserve">việc xóa bị thất bại – lúc này OPS Web sẽ gửi lại OPS Core trạng thái </w:t>
       </w:r>
       <w:r>
         <w:rPr>
@@ -18111,28 +18261,7 @@
           <w:highlight w:val="darkGreen"/>
           <w:shd w:val="clear" w:color="auto" w:fill="FFFFFF"/>
         </w:rPr>
-        <w:t>WI-Done</w:t>
-      </w:r>
-      <w:r>
-        <w:rPr>
-          <w:rFonts w:ascii="Times New Roman" w:hAnsi="Times New Roman" w:cs="Times New Roman"/>
-          <w:color w:val="000000" w:themeColor="text1"/>
-          <w:sz w:val="26"/>
-          <w:szCs w:val="26"/>
-          <w:shd w:val="clear" w:color="auto" w:fill="FFFFFF"/>
-        </w:rPr>
-        <w:t>. Nếu lệnh làm hàng ở Trạng thái (</w:t>
-      </w:r>
-      <w:proofErr w:type="gramStart"/>
-      <w:r>
-        <w:rPr>
-          <w:rFonts w:ascii="Times New Roman" w:hAnsi="Times New Roman" w:cs="Times New Roman"/>
-          <w:color w:val="000000" w:themeColor="text1"/>
-          <w:sz w:val="26"/>
-          <w:szCs w:val="26"/>
-          <w:shd w:val="clear" w:color="auto" w:fill="FFFFFF"/>
-        </w:rPr>
-        <w:t>5)</w:t>
+        <w:t>WI-</w:t>
       </w:r>
       <w:r>
         <w:rPr>
@@ -18144,9 +18273,39 @@
           <w:highlight w:val="darkGreen"/>
           <w:shd w:val="clear" w:color="auto" w:fill="FFFFFF"/>
         </w:rPr>
-        <w:t>WI</w:t>
-      </w:r>
-      <w:proofErr w:type="gramEnd"/>
+        <w:t>Del-Fail</w:t>
+      </w:r>
+      <w:r>
+        <w:rPr>
+          <w:rFonts w:ascii="Times New Roman" w:hAnsi="Times New Roman" w:cs="Times New Roman"/>
+          <w:color w:val="000000" w:themeColor="text1"/>
+          <w:sz w:val="26"/>
+          <w:szCs w:val="26"/>
+          <w:shd w:val="clear" w:color="auto" w:fill="FFFFFF"/>
+        </w:rPr>
+        <w:t xml:space="preserve"> còn ngược lại</w:t>
+      </w:r>
+      <w:r>
+        <w:rPr>
+          <w:rFonts w:ascii="Times New Roman" w:hAnsi="Times New Roman" w:cs="Times New Roman"/>
+          <w:color w:val="000000" w:themeColor="text1"/>
+          <w:sz w:val="26"/>
+          <w:szCs w:val="26"/>
+          <w:shd w:val="clear" w:color="auto" w:fill="FFFFFF"/>
+        </w:rPr>
+        <w:t>, là trạng thái thành công</w:t>
+      </w:r>
+      <w:r>
+        <w:rPr>
+          <w:rFonts w:ascii="Times New Roman" w:hAnsi="Times New Roman" w:cs="Times New Roman"/>
+          <w:b/>
+          <w:color w:val="000000" w:themeColor="text1"/>
+          <w:sz w:val="26"/>
+          <w:szCs w:val="26"/>
+          <w:shd w:val="clear" w:color="auto" w:fill="FFFFFF"/>
+        </w:rPr>
+        <w:t xml:space="preserve"> </w:t>
+      </w:r>
       <w:r>
         <w:rPr>
           <w:rFonts w:ascii="Times New Roman" w:hAnsi="Times New Roman" w:cs="Times New Roman"/>
@@ -18157,47 +18316,19 @@
           <w:highlight w:val="darkGreen"/>
           <w:shd w:val="clear" w:color="auto" w:fill="FFFFFF"/>
         </w:rPr>
-        <w:t>-Done</w:t>
+        <w:t>WI-</w:t>
       </w:r>
       <w:r>
         <w:rPr>
           <w:rFonts w:ascii="Times New Roman" w:hAnsi="Times New Roman" w:cs="Times New Roman"/>
-          <w:color w:val="000000" w:themeColor="text1"/>
+          <w:b/>
+          <w:color w:val="FFFFFF" w:themeColor="background1"/>
           <w:sz w:val="26"/>
           <w:szCs w:val="26"/>
+          <w:highlight w:val="darkGreen"/>
           <w:shd w:val="clear" w:color="auto" w:fill="FFFFFF"/>
         </w:rPr>
-        <w:t xml:space="preserve"> sẽ không được </w:t>
-      </w:r>
-      <w:r>
-        <w:rPr>
-          <w:rFonts w:ascii="Times New Roman" w:hAnsi="Times New Roman" w:cs="Times New Roman"/>
-          <w:color w:val="000000" w:themeColor="text1"/>
-          <w:sz w:val="26"/>
-          <w:szCs w:val="26"/>
-          <w:shd w:val="clear" w:color="auto" w:fill="FFFFFF"/>
-        </w:rPr>
-        <w:t>Xóa</w:t>
-      </w:r>
-      <w:r>
-        <w:rPr>
-          <w:rFonts w:ascii="Times New Roman" w:hAnsi="Times New Roman" w:cs="Times New Roman"/>
-          <w:color w:val="000000" w:themeColor="text1"/>
-          <w:sz w:val="26"/>
-          <w:szCs w:val="26"/>
-          <w:shd w:val="clear" w:color="auto" w:fill="FFFFFF"/>
-        </w:rPr>
-        <w:t>. Nếu muốn thay đổi vị trí container đó trên bãi thì phải tạo 1 WI mới.</w:t>
-      </w:r>
-      <w:r>
-        <w:rPr>
-          <w:rFonts w:ascii="Times New Roman" w:hAnsi="Times New Roman" w:cs="Times New Roman"/>
-          <w:color w:val="000000" w:themeColor="text1"/>
-          <w:sz w:val="26"/>
-          <w:szCs w:val="26"/>
-          <w:shd w:val="clear" w:color="auto" w:fill="FFFFFF"/>
-        </w:rPr>
-        <w:t xml:space="preserve"> Ngược các trạng thái còn lại, OPS Core có quyền yêu cầu: Xóa nội dung lệnh làm hàng.</w:t>
+        <w:t>Del</w:t>
       </w:r>
     </w:p>
     <w:p>
@@ -18222,18 +18353,6 @@
           <w:u w:val="single"/>
           <w:shd w:val="clear" w:color="auto" w:fill="FFFFFF"/>
         </w:rPr>
-        <w:t xml:space="preserve"> </w:t>
-      </w:r>
-      <w:r>
-        <w:rPr>
-          <w:rFonts w:ascii="Times New Roman" w:hAnsi="Times New Roman" w:cs="Times New Roman"/>
-          <w:i/>
-          <w:color w:val="000000" w:themeColor="text1"/>
-          <w:sz w:val="26"/>
-          <w:szCs w:val="26"/>
-          <w:u w:val="single"/>
-          <w:shd w:val="clear" w:color="auto" w:fill="FFFFFF"/>
-        </w:rPr>
         <w:t>Sơ đồ trạng thái cho luồng xóa sẽ như sau:</w:t>
       </w:r>
     </w:p>
@@ -18251,7 +18370,7 @@
         </w:rPr>
         <w:lastRenderedPageBreak/>
         <w:pict>
-          <v:shape id="_x0000_i1027" type="#_x0000_t75" style="width:467.25pt;height:207pt">
+          <v:shape id="_x0000_i1035" type="#_x0000_t75" style="width:467.25pt;height:207pt">
             <v:imagedata r:id="rId7" o:title="MockupHandHeld"/>
           </v:shape>
         </w:pict>
@@ -18264,46 +18383,16 @@
       <w:r>
         <w:t xml:space="preserve">Hình  </w:t>
       </w:r>
-      <w:r>
-        <w:fldChar w:fldCharType="begin"/>
-      </w:r>
-      <w:r>
-        <w:instrText xml:space="preserve"> SEQ Hình_ \* ARABIC </w:instrText>
-      </w:r>
-      <w:r>
-        <w:fldChar w:fldCharType="separate"/>
-      </w:r>
-      <w:r>
-        <w:rPr>
-          <w:noProof/>
-        </w:rPr>
-        <w:t>3</w:t>
-      </w:r>
-      <w:r>
-        <w:rPr>
-          <w:noProof/>
-        </w:rPr>
-        <w:fldChar w:fldCharType="end"/>
-      </w:r>
+      <w:fldSimple w:instr=" SEQ Hình_ \* ARABIC ">
+        <w:r>
+          <w:rPr>
+            <w:noProof/>
+          </w:rPr>
+          <w:t>3</w:t>
+        </w:r>
+      </w:fldSimple>
       <w:r>
         <w:t>: Sơ đồ trạng thái xóa</w:t>
-      </w:r>
-    </w:p>
-    <w:p>
-      <w:pPr>
-        <w:rPr>
-          <w:rFonts w:ascii="Times New Roman" w:hAnsi="Times New Roman" w:cs="Times New Roman"/>
-          <w:sz w:val="26"/>
-          <w:szCs w:val="26"/>
-        </w:rPr>
-      </w:pPr>
-      <w:r>
-        <w:rPr>
-          <w:rFonts w:ascii="Times New Roman" w:hAnsi="Times New Roman" w:cs="Times New Roman"/>
-          <w:sz w:val="26"/>
-          <w:szCs w:val="26"/>
-        </w:rPr>
-        <w:t>P/s: Ta có thể đặt lại tên các trạng thái liên quan đến Delete cho hay hơn, nhưng để mang tính nhất quáng trong xuyên suốt các hệ thống ta nên dùng lại các từ như Created, Req, ToDo, InProgress, Done.</w:t>
       </w:r>
     </w:p>
     <w:p>
@@ -19043,16 +19132,7 @@
           <w:sz w:val="24"/>
           <w:szCs w:val="24"/>
         </w:rPr>
-        <w:t>del</w:t>
-      </w:r>
-      <w:r>
-        <w:rPr>
-          <w:rFonts w:ascii="inherit" w:eastAsia="Times New Roman" w:hAnsi="inherit" w:cs="Courier New"/>
-          <w:color w:val="000000"/>
-          <w:sz w:val="24"/>
-          <w:szCs w:val="24"/>
-        </w:rPr>
-        <w:t>-req</w:t>
+        <w:t>send</w:t>
       </w:r>
       <w:r>
         <w:rPr>
@@ -19127,16 +19207,16 @@
           <w:sz w:val="24"/>
           <w:szCs w:val="24"/>
         </w:rPr>
-        <w:t>del</w:t>
-      </w:r>
-      <w:r>
-        <w:rPr>
-          <w:rFonts w:ascii="inherit" w:eastAsia="Times New Roman" w:hAnsi="inherit" w:cs="Courier New"/>
-          <w:color w:val="000000"/>
-          <w:sz w:val="24"/>
-          <w:szCs w:val="24"/>
-        </w:rPr>
-        <w:t>-req</w:t>
+        <w:t>opscore</w:t>
+      </w:r>
+      <w:r>
+        <w:rPr>
+          <w:rFonts w:ascii="inherit" w:eastAsia="Times New Roman" w:hAnsi="inherit" w:cs="Courier New"/>
+          <w:color w:val="000000"/>
+          <w:sz w:val="24"/>
+          <w:szCs w:val="24"/>
+        </w:rPr>
+        <w:t>-send</w:t>
       </w:r>
       <w:r>
         <w:rPr>
@@ -19372,7 +19452,7 @@
           <w:highlight w:val="darkGreen"/>
           <w:shd w:val="clear" w:color="auto" w:fill="FFFFFF"/>
         </w:rPr>
-        <w:t>WI-Don</w:t>
+        <w:t>WI-</w:t>
       </w:r>
       <w:r>
         <w:rPr>
@@ -19384,7 +19464,66 @@
           <w:highlight w:val="darkGreen"/>
           <w:shd w:val="clear" w:color="auto" w:fill="FFFFFF"/>
         </w:rPr>
-        <w:t>e-Del</w:t>
+        <w:t>De</w:t>
+      </w:r>
+      <w:r>
+        <w:rPr>
+          <w:rFonts w:ascii="Times New Roman" w:hAnsi="Times New Roman" w:cs="Times New Roman"/>
+          <w:b/>
+          <w:color w:val="FFFFFF" w:themeColor="background1"/>
+          <w:sz w:val="26"/>
+          <w:szCs w:val="26"/>
+          <w:highlight w:val="darkGreen"/>
+          <w:shd w:val="clear" w:color="auto" w:fill="FFFFFF"/>
+        </w:rPr>
+        <w:t>l-Fai</w:t>
+      </w:r>
+      <w:r>
+        <w:rPr>
+          <w:rFonts w:ascii="Times New Roman" w:hAnsi="Times New Roman" w:cs="Times New Roman"/>
+          <w:b/>
+          <w:color w:val="FFFFFF" w:themeColor="background1"/>
+          <w:sz w:val="26"/>
+          <w:szCs w:val="26"/>
+          <w:highlight w:val="darkGreen"/>
+          <w:shd w:val="clear" w:color="auto" w:fill="FFFFFF"/>
+        </w:rPr>
+        <w:t>l</w:t>
+      </w:r>
+      <w:r>
+        <w:rPr>
+          <w:rFonts w:ascii="Times New Roman" w:hAnsi="Times New Roman" w:cs="Times New Roman"/>
+          <w:b/>
+          <w:color w:val="FFFFFF" w:themeColor="background1"/>
+          <w:sz w:val="26"/>
+          <w:szCs w:val="26"/>
+          <w:shd w:val="clear" w:color="auto" w:fill="FFFFFF"/>
+        </w:rPr>
+        <w:t xml:space="preserve"> </w:t>
+      </w:r>
+      <w:r>
+        <w:rPr>
+          <w:rFonts w:ascii="Times New Roman" w:hAnsi="Times New Roman" w:cs="Times New Roman"/>
+          <w:b/>
+          <w:color w:val="FFFFFF" w:themeColor="background1"/>
+          <w:sz w:val="26"/>
+          <w:szCs w:val="26"/>
+          <w:highlight w:val="darkGreen"/>
+          <w:shd w:val="clear" w:color="auto" w:fill="FFFFFF"/>
+        </w:rPr>
+        <w:t>WI-</w:t>
+      </w:r>
+      <w:r>
+        <w:rPr>
+          <w:rFonts w:ascii="Times New Roman" w:hAnsi="Times New Roman" w:cs="Times New Roman"/>
+          <w:b/>
+          <w:color w:val="FFFFFF" w:themeColor="background1"/>
+          <w:sz w:val="26"/>
+          <w:szCs w:val="26"/>
+          <w:highlight w:val="darkGreen"/>
+          <w:shd w:val="clear" w:color="auto" w:fill="FFFFFF"/>
+        </w:rPr>
+        <w:t>Del</w:t>
       </w:r>
       <w:r>
         <w:rPr>
@@ -19733,7 +19872,6 @@
           <w:sz w:val="24"/>
           <w:szCs w:val="24"/>
         </w:rPr>
-        <w:lastRenderedPageBreak/>
         <w:t xml:space="preserve">          </w:t>
       </w:r>
       <w:r>
@@ -19980,6 +20118,7 @@
           <w:sz w:val="24"/>
           <w:szCs w:val="24"/>
         </w:rPr>
+        <w:lastRenderedPageBreak/>
         <w:t xml:space="preserve">        {</w:t>
       </w:r>
     </w:p>
@@ -20055,7 +20194,16 @@
           <w:sz w:val="24"/>
           <w:szCs w:val="24"/>
         </w:rPr>
-        <w:t>del-res-wis</w:t>
+        <w:t>ack</w:t>
+      </w:r>
+      <w:r>
+        <w:rPr>
+          <w:rFonts w:ascii="inherit" w:eastAsia="Times New Roman" w:hAnsi="inherit" w:cs="Courier New"/>
+          <w:color w:val="000000"/>
+          <w:sz w:val="24"/>
+          <w:szCs w:val="24"/>
+        </w:rPr>
+        <w:t>-wis</w:t>
       </w:r>
       <w:r>
         <w:rPr>
@@ -20130,7 +20278,34 @@
           <w:sz w:val="24"/>
           <w:szCs w:val="24"/>
         </w:rPr>
-        <w:t>del-res-wi</w:t>
+        <w:t>opsweb</w:t>
+      </w:r>
+      <w:r>
+        <w:rPr>
+          <w:rFonts w:ascii="inherit" w:eastAsia="Times New Roman" w:hAnsi="inherit" w:cs="Courier New"/>
+          <w:color w:val="000000"/>
+          <w:sz w:val="24"/>
+          <w:szCs w:val="24"/>
+        </w:rPr>
+        <w:t>-</w:t>
+      </w:r>
+      <w:r>
+        <w:rPr>
+          <w:rFonts w:ascii="inherit" w:eastAsia="Times New Roman" w:hAnsi="inherit" w:cs="Courier New"/>
+          <w:color w:val="000000"/>
+          <w:sz w:val="24"/>
+          <w:szCs w:val="24"/>
+        </w:rPr>
+        <w:t>ack</w:t>
+      </w:r>
+      <w:r>
+        <w:rPr>
+          <w:rFonts w:ascii="inherit" w:eastAsia="Times New Roman" w:hAnsi="inherit" w:cs="Courier New"/>
+          <w:color w:val="000000"/>
+          <w:sz w:val="24"/>
+          <w:szCs w:val="24"/>
+        </w:rPr>
+        <w:t>-wi</w:t>
       </w:r>
       <w:r>
         <w:rPr>
@@ -20267,6 +20442,15 @@
         </w:rPr>
         <w:t xml:space="preserve">    ]</w:t>
       </w:r>
+      <w:r>
+        <w:rPr>
+          <w:rFonts w:ascii="inherit" w:eastAsia="Times New Roman" w:hAnsi="inherit" w:cs="Courier New"/>
+          <w:color w:val="000000"/>
+          <w:sz w:val="24"/>
+          <w:szCs w:val="24"/>
+        </w:rPr>
+        <w:t xml:space="preserve"> </w:t>
+      </w:r>
     </w:p>
     <w:p>
       <w:pPr>
@@ -20297,1623 +20481,16 @@
           <w:szCs w:val="24"/>
         </w:rPr>
       </w:pPr>
+      <w:r>
+        <w:rPr>
+          <w:rFonts w:ascii="inherit" w:eastAsia="Times New Roman" w:hAnsi="inherit" w:cs="Courier New"/>
+          <w:color w:val="000000"/>
+          <w:sz w:val="24"/>
+          <w:szCs w:val="24"/>
+        </w:rPr>
+        <w:t>}</w:t>
+      </w:r>
     </w:p>
-    <w:p>
-      <w:pPr>
-        <w:shd w:val="clear" w:color="auto" w:fill="F2F9FC"/>
-        <w:tabs>
-          <w:tab w:val="left" w:pos="916"/>
-          <w:tab w:val="left" w:pos="1832"/>
-          <w:tab w:val="left" w:pos="2748"/>
-          <w:tab w:val="left" w:pos="3664"/>
-          <w:tab w:val="left" w:pos="4580"/>
-          <w:tab w:val="left" w:pos="5496"/>
-          <w:tab w:val="left" w:pos="6412"/>
-          <w:tab w:val="left" w:pos="7328"/>
-          <w:tab w:val="left" w:pos="8244"/>
-          <w:tab w:val="left" w:pos="9160"/>
-          <w:tab w:val="left" w:pos="10076"/>
-          <w:tab w:val="left" w:pos="10992"/>
-          <w:tab w:val="left" w:pos="11908"/>
-          <w:tab w:val="left" w:pos="12824"/>
-          <w:tab w:val="left" w:pos="13740"/>
-          <w:tab w:val="left" w:pos="14656"/>
-        </w:tabs>
-        <w:spacing w:after="0" w:line="240" w:lineRule="auto"/>
-        <w:rPr>
-          <w:rFonts w:ascii="inherit" w:eastAsia="Times New Roman" w:hAnsi="inherit" w:cs="Courier New"/>
-          <w:color w:val="000000"/>
-          <w:sz w:val="24"/>
-          <w:szCs w:val="24"/>
-        </w:rPr>
-      </w:pPr>
-      <w:r>
-        <w:rPr>
-          <w:rFonts w:ascii="inherit" w:eastAsia="Times New Roman" w:hAnsi="inherit" w:cs="Courier New"/>
-          <w:color w:val="000000"/>
-          <w:sz w:val="24"/>
-          <w:szCs w:val="24"/>
-        </w:rPr>
-        <w:t>}</w:t>
-      </w:r>
-    </w:p>
-    <w:p>
-      <w:pPr>
-        <w:pStyle w:val="Cp6"/>
-        <w:numPr>
-          <w:ilvl w:val="0"/>
-          <w:numId w:val="4"/>
-        </w:numPr>
-        <w:rPr>
-          <w:shd w:val="clear" w:color="auto" w:fill="F8F9FA"/>
-        </w:rPr>
-      </w:pPr>
-      <w:r>
-        <w:rPr>
-          <w:shd w:val="clear" w:color="auto" w:fill="F8F9FA"/>
-        </w:rPr>
-        <w:t>GET api/v2</w:t>
-      </w:r>
-      <w:r>
-        <w:rPr>
-          <w:shd w:val="clear" w:color="auto" w:fill="F8F9FA"/>
-        </w:rPr>
-        <w:t>/{</w:t>
-      </w:r>
-      <w:r>
-        <w:rPr>
-          <w:shd w:val="clear" w:color="auto" w:fill="F8F9FA"/>
-        </w:rPr>
-        <w:t>site</w:t>
-      </w:r>
-      <w:r>
-        <w:rPr>
-          <w:shd w:val="clear" w:color="auto" w:fill="F8F9FA"/>
-        </w:rPr>
-        <w:t>Id}/</w:t>
-      </w:r>
-      <w:r>
-        <w:rPr>
-          <w:shd w:val="clear" w:color="auto" w:fill="F8F9FA"/>
-        </w:rPr>
-        <w:t>del-req-wis</w:t>
-      </w:r>
-    </w:p>
-    <w:p>
-      <w:pPr>
-        <w:pStyle w:val="Cp7"/>
-      </w:pPr>
-      <w:r>
-        <w:t>Desc:</w:t>
-      </w:r>
-      <w:r>
-        <w:t xml:space="preserve"> Lấy danh sách các WI cần xóa khỏi hàng đợ</w:t>
-      </w:r>
-      <w:r>
-        <w:t xml:space="preserve">i làm hàng (Lấy danh sách các WI ở trạng thái </w:t>
-      </w:r>
-      <w:r>
-        <w:rPr>
-          <w:b/>
-          <w:color w:val="FFFFFF" w:themeColor="background1"/>
-          <w:sz w:val="26"/>
-          <w:szCs w:val="26"/>
-          <w:highlight w:val="darkGreen"/>
-          <w:shd w:val="clear" w:color="auto" w:fill="FFFFFF"/>
-        </w:rPr>
-        <w:t>WI-</w:t>
-      </w:r>
-      <w:r>
-        <w:rPr>
-          <w:b/>
-          <w:color w:val="FFFFFF" w:themeColor="background1"/>
-          <w:sz w:val="26"/>
-          <w:szCs w:val="26"/>
-          <w:highlight w:val="darkGreen"/>
-          <w:shd w:val="clear" w:color="auto" w:fill="FFFFFF"/>
-        </w:rPr>
-        <w:t>REQ-Del</w:t>
-      </w:r>
-      <w:r>
-        <w:t xml:space="preserve">. </w:t>
-      </w:r>
-      <w:r>
-        <w:t>API được cài đặt phía OPS Core.</w:t>
-      </w:r>
-    </w:p>
-    <w:p>
-      <w:pPr>
-        <w:pStyle w:val="Cp7"/>
-        <w:rPr>
-          <w:sz w:val="26"/>
-          <w:szCs w:val="26"/>
-        </w:rPr>
-      </w:pPr>
-      <w:r>
-        <w:rPr>
-          <w:sz w:val="26"/>
-          <w:szCs w:val="26"/>
-        </w:rPr>
-        <w:t>Input:</w:t>
-      </w:r>
-    </w:p>
-    <w:tbl>
-      <w:tblPr>
-        <w:tblStyle w:val="TableGrid"/>
-        <w:tblW w:w="0" w:type="auto"/>
-        <w:tblLook w:val="04A0" w:firstRow="1" w:lastRow="0" w:firstColumn="1" w:lastColumn="0" w:noHBand="0" w:noVBand="1"/>
-      </w:tblPr>
-      <w:tblGrid>
-        <w:gridCol w:w="4675"/>
-        <w:gridCol w:w="4675"/>
-      </w:tblGrid>
-      <w:tr>
-        <w:tc>
-          <w:tcPr>
-            <w:tcW w:w="4675" w:type="dxa"/>
-            <w:shd w:val="clear" w:color="auto" w:fill="ED7D31" w:themeFill="accent2"/>
-          </w:tcPr>
-          <w:p>
-            <w:pPr>
-              <w:rPr>
-                <w:rFonts w:ascii="Times New Roman" w:hAnsi="Times New Roman" w:cs="Times New Roman"/>
-                <w:b/>
-                <w:sz w:val="26"/>
-                <w:szCs w:val="26"/>
-              </w:rPr>
-            </w:pPr>
-            <w:r>
-              <w:rPr>
-                <w:rFonts w:ascii="Times New Roman" w:hAnsi="Times New Roman" w:cs="Times New Roman"/>
-                <w:b/>
-                <w:sz w:val="26"/>
-                <w:szCs w:val="26"/>
-              </w:rPr>
-              <w:t>Paramatter</w:t>
-            </w:r>
-          </w:p>
-        </w:tc>
-        <w:tc>
-          <w:tcPr>
-            <w:tcW w:w="4675" w:type="dxa"/>
-            <w:shd w:val="clear" w:color="auto" w:fill="ED7D31" w:themeFill="accent2"/>
-          </w:tcPr>
-          <w:p>
-            <w:pPr>
-              <w:rPr>
-                <w:rFonts w:ascii="Times New Roman" w:hAnsi="Times New Roman" w:cs="Times New Roman"/>
-                <w:b/>
-                <w:sz w:val="26"/>
-                <w:szCs w:val="26"/>
-              </w:rPr>
-            </w:pPr>
-            <w:r>
-              <w:rPr>
-                <w:rFonts w:ascii="Times New Roman" w:hAnsi="Times New Roman" w:cs="Times New Roman"/>
-                <w:b/>
-                <w:sz w:val="26"/>
-                <w:szCs w:val="26"/>
-              </w:rPr>
-              <w:t>D</w:t>
-            </w:r>
-            <w:r>
-              <w:rPr>
-                <w:rFonts w:ascii="Times New Roman" w:hAnsi="Times New Roman" w:cs="Times New Roman"/>
-                <w:b/>
-                <w:sz w:val="26"/>
-                <w:szCs w:val="26"/>
-              </w:rPr>
-              <w:t>esc</w:t>
-            </w:r>
-          </w:p>
-        </w:tc>
-      </w:tr>
-      <w:tr>
-        <w:tc>
-          <w:tcPr>
-            <w:tcW w:w="4675" w:type="dxa"/>
-          </w:tcPr>
-          <w:p>
-            <w:pPr>
-              <w:rPr>
-                <w:rFonts w:ascii="Times New Roman" w:hAnsi="Times New Roman" w:cs="Times New Roman"/>
-                <w:sz w:val="26"/>
-                <w:szCs w:val="26"/>
-              </w:rPr>
-            </w:pPr>
-            <w:r>
-              <w:rPr>
-                <w:rFonts w:ascii="Times New Roman" w:hAnsi="Times New Roman" w:cs="Times New Roman"/>
-                <w:sz w:val="26"/>
-                <w:szCs w:val="26"/>
-              </w:rPr>
-              <w:t>siteId</w:t>
-            </w:r>
-          </w:p>
-        </w:tc>
-        <w:tc>
-          <w:tcPr>
-            <w:tcW w:w="4675" w:type="dxa"/>
-          </w:tcPr>
-          <w:p>
-            <w:pPr>
-              <w:pStyle w:val="Cp7"/>
-            </w:pPr>
-            <w:r>
-              <w:rPr>
-                <w:color w:val="172B4D"/>
-                <w:shd w:val="clear" w:color="auto" w:fill="FFFFFF"/>
-              </w:rPr>
-              <w:t xml:space="preserve">Mã site, Vd: CTL, HP,... </w:t>
-            </w:r>
-          </w:p>
-        </w:tc>
-      </w:tr>
-    </w:tbl>
-    <w:p>
-      <w:pPr>
-        <w:pStyle w:val="Cp7"/>
-      </w:pPr>
-      <w:r>
-        <w:t>Output:</w:t>
-      </w:r>
-    </w:p>
-    <w:tbl>
-      <w:tblPr>
-        <w:tblStyle w:val="TableGrid"/>
-        <w:tblW w:w="0" w:type="auto"/>
-        <w:tblLook w:val="04A0" w:firstRow="1" w:lastRow="0" w:firstColumn="1" w:lastColumn="0" w:noHBand="0" w:noVBand="1"/>
-      </w:tblPr>
-      <w:tblGrid>
-        <w:gridCol w:w="4675"/>
-        <w:gridCol w:w="4675"/>
-      </w:tblGrid>
-      <w:tr>
-        <w:tc>
-          <w:tcPr>
-            <w:tcW w:w="4675" w:type="dxa"/>
-            <w:shd w:val="clear" w:color="auto" w:fill="ED7D31" w:themeFill="accent2"/>
-          </w:tcPr>
-          <w:p>
-            <w:pPr>
-              <w:rPr>
-                <w:rFonts w:ascii="Times New Roman" w:hAnsi="Times New Roman" w:cs="Times New Roman"/>
-                <w:b/>
-                <w:sz w:val="26"/>
-                <w:szCs w:val="26"/>
-              </w:rPr>
-            </w:pPr>
-            <w:r>
-              <w:rPr>
-                <w:rFonts w:ascii="Times New Roman" w:hAnsi="Times New Roman" w:cs="Times New Roman"/>
-                <w:b/>
-                <w:sz w:val="26"/>
-                <w:szCs w:val="26"/>
-              </w:rPr>
-              <w:t>Data</w:t>
-            </w:r>
-          </w:p>
-        </w:tc>
-        <w:tc>
-          <w:tcPr>
-            <w:tcW w:w="4675" w:type="dxa"/>
-            <w:shd w:val="clear" w:color="auto" w:fill="ED7D31" w:themeFill="accent2"/>
-          </w:tcPr>
-          <w:p>
-            <w:pPr>
-              <w:rPr>
-                <w:rFonts w:ascii="Times New Roman" w:hAnsi="Times New Roman" w:cs="Times New Roman"/>
-                <w:b/>
-                <w:sz w:val="26"/>
-                <w:szCs w:val="26"/>
-              </w:rPr>
-            </w:pPr>
-            <w:r>
-              <w:rPr>
-                <w:rFonts w:ascii="Times New Roman" w:hAnsi="Times New Roman" w:cs="Times New Roman"/>
-                <w:b/>
-                <w:sz w:val="26"/>
-                <w:szCs w:val="26"/>
-              </w:rPr>
-              <w:t>Desc</w:t>
-            </w:r>
-          </w:p>
-        </w:tc>
-      </w:tr>
-      <w:tr>
-        <w:tc>
-          <w:tcPr>
-            <w:tcW w:w="4675" w:type="dxa"/>
-          </w:tcPr>
-          <w:p>
-            <w:pPr>
-              <w:rPr>
-                <w:rFonts w:ascii="Times New Roman" w:hAnsi="Times New Roman" w:cs="Times New Roman"/>
-                <w:color w:val="172B4D"/>
-                <w:sz w:val="26"/>
-                <w:szCs w:val="26"/>
-                <w:shd w:val="clear" w:color="auto" w:fill="FFFFFF"/>
-              </w:rPr>
-            </w:pPr>
-            <w:r>
-              <w:rPr>
-                <w:rFonts w:ascii="Times New Roman" w:hAnsi="Times New Roman" w:cs="Times New Roman"/>
-                <w:color w:val="172B4D"/>
-                <w:sz w:val="26"/>
-                <w:szCs w:val="26"/>
-                <w:shd w:val="clear" w:color="auto" w:fill="FFFFFF"/>
-              </w:rPr>
-              <w:t>[</w:t>
-            </w:r>
-            <w:r>
-              <w:rPr>
-                <w:rFonts w:ascii="Times New Roman" w:hAnsi="Times New Roman" w:cs="Times New Roman"/>
-                <w:color w:val="172B4D"/>
-                <w:sz w:val="26"/>
-                <w:szCs w:val="26"/>
-                <w:shd w:val="clear" w:color="auto" w:fill="FFFFFF"/>
-              </w:rPr>
-              <w:t>{</w:t>
-            </w:r>
-          </w:p>
-          <w:p>
-            <w:pPr>
-              <w:rPr>
-                <w:rFonts w:ascii="Times New Roman" w:hAnsi="Times New Roman" w:cs="Times New Roman"/>
-                <w:color w:val="172B4D"/>
-                <w:sz w:val="26"/>
-                <w:szCs w:val="26"/>
-                <w:shd w:val="clear" w:color="auto" w:fill="FFFFFF"/>
-              </w:rPr>
-            </w:pPr>
-            <w:r>
-              <w:rPr>
-                <w:rFonts w:ascii="Times New Roman" w:hAnsi="Times New Roman" w:cs="Times New Roman"/>
-                <w:color w:val="172B4D"/>
-                <w:sz w:val="26"/>
-                <w:szCs w:val="26"/>
-                <w:shd w:val="clear" w:color="auto" w:fill="FFFFFF"/>
-              </w:rPr>
-              <w:t xml:space="preserve">    </w:t>
-            </w:r>
-            <w:r>
-              <w:rPr>
-                <w:rFonts w:ascii="Times New Roman" w:hAnsi="Times New Roman" w:cs="Times New Roman"/>
-                <w:color w:val="172B4D"/>
-                <w:sz w:val="26"/>
-                <w:szCs w:val="26"/>
-                <w:shd w:val="clear" w:color="auto" w:fill="FFFFFF"/>
-              </w:rPr>
-              <w:t>"</w:t>
-            </w:r>
-            <w:r>
-              <w:rPr>
-                <w:rFonts w:ascii="Times New Roman" w:hAnsi="Times New Roman" w:cs="Times New Roman"/>
-                <w:color w:val="172B4D"/>
-                <w:sz w:val="26"/>
-                <w:szCs w:val="26"/>
-                <w:shd w:val="clear" w:color="auto" w:fill="FFFFFF"/>
-              </w:rPr>
-              <w:t>WIId</w:t>
-            </w:r>
-            <w:r>
-              <w:rPr>
-                <w:rFonts w:ascii="Times New Roman" w:hAnsi="Times New Roman" w:cs="Times New Roman"/>
-                <w:color w:val="172B4D"/>
-                <w:sz w:val="26"/>
-                <w:szCs w:val="26"/>
-                <w:shd w:val="clear" w:color="auto" w:fill="FFFFFF"/>
-              </w:rPr>
-              <w:t>"</w:t>
-            </w:r>
-            <w:r>
-              <w:rPr>
-                <w:rFonts w:ascii="Times New Roman" w:hAnsi="Times New Roman" w:cs="Times New Roman"/>
-                <w:color w:val="172B4D"/>
-                <w:sz w:val="26"/>
-                <w:szCs w:val="26"/>
-                <w:shd w:val="clear" w:color="auto" w:fill="FFFFFF"/>
-              </w:rPr>
-              <w:t xml:space="preserve">: </w:t>
-            </w:r>
-            <w:r>
-              <w:rPr>
-                <w:rFonts w:ascii="Times New Roman" w:hAnsi="Times New Roman" w:cs="Times New Roman"/>
-                <w:color w:val="172B4D"/>
-                <w:sz w:val="26"/>
-                <w:szCs w:val="26"/>
-                <w:shd w:val="clear" w:color="auto" w:fill="FFFFFF"/>
-              </w:rPr>
-              <w:t>"</w:t>
-            </w:r>
-            <w:r>
-              <w:rPr>
-                <w:rFonts w:ascii="Times New Roman" w:hAnsi="Times New Roman" w:cs="Times New Roman"/>
-                <w:color w:val="172B4D"/>
-                <w:sz w:val="26"/>
-                <w:szCs w:val="26"/>
-                <w:shd w:val="clear" w:color="auto" w:fill="FFFFFF"/>
-              </w:rPr>
-              <w:t>&lt;wi_id&gt;</w:t>
-            </w:r>
-            <w:r>
-              <w:rPr>
-                <w:rFonts w:ascii="Times New Roman" w:hAnsi="Times New Roman" w:cs="Times New Roman"/>
-                <w:color w:val="172B4D"/>
-                <w:sz w:val="26"/>
-                <w:szCs w:val="26"/>
-                <w:shd w:val="clear" w:color="auto" w:fill="FFFFFF"/>
-              </w:rPr>
-              <w:t>"</w:t>
-            </w:r>
-            <w:r>
-              <w:rPr>
-                <w:rFonts w:ascii="Times New Roman" w:hAnsi="Times New Roman" w:cs="Times New Roman"/>
-                <w:color w:val="172B4D"/>
-                <w:sz w:val="26"/>
-                <w:szCs w:val="26"/>
-                <w:shd w:val="clear" w:color="auto" w:fill="FFFFFF"/>
-              </w:rPr>
-              <w:t>,</w:t>
-            </w:r>
-          </w:p>
-          <w:p>
-            <w:pPr>
-              <w:rPr>
-                <w:rFonts w:ascii="Times New Roman" w:hAnsi="Times New Roman" w:cs="Times New Roman"/>
-                <w:color w:val="172B4D"/>
-                <w:sz w:val="26"/>
-                <w:szCs w:val="26"/>
-                <w:shd w:val="clear" w:color="auto" w:fill="FFFFFF"/>
-              </w:rPr>
-            </w:pPr>
-            <w:r>
-              <w:rPr>
-                <w:rFonts w:ascii="Times New Roman" w:hAnsi="Times New Roman" w:cs="Times New Roman"/>
-                <w:color w:val="172B4D"/>
-                <w:sz w:val="26"/>
-                <w:szCs w:val="26"/>
-                <w:shd w:val="clear" w:color="auto" w:fill="FFFFFF"/>
-              </w:rPr>
-              <w:t xml:space="preserve">    </w:t>
-            </w:r>
-            <w:r>
-              <w:rPr>
-                <w:rFonts w:ascii="Times New Roman" w:hAnsi="Times New Roman" w:cs="Times New Roman"/>
-                <w:color w:val="172B4D"/>
-                <w:sz w:val="26"/>
-                <w:szCs w:val="26"/>
-                <w:shd w:val="clear" w:color="auto" w:fill="FFFFFF"/>
-              </w:rPr>
-              <w:t>"</w:t>
-            </w:r>
-            <w:r>
-              <w:rPr>
-                <w:rFonts w:ascii="Times New Roman" w:hAnsi="Times New Roman" w:cs="Times New Roman"/>
-                <w:color w:val="172B4D"/>
-                <w:sz w:val="26"/>
-                <w:szCs w:val="26"/>
-                <w:shd w:val="clear" w:color="auto" w:fill="FFFFFF"/>
-              </w:rPr>
-              <w:t>Status</w:t>
-            </w:r>
-            <w:r>
-              <w:rPr>
-                <w:rFonts w:ascii="Times New Roman" w:hAnsi="Times New Roman" w:cs="Times New Roman"/>
-                <w:color w:val="172B4D"/>
-                <w:sz w:val="26"/>
-                <w:szCs w:val="26"/>
-                <w:shd w:val="clear" w:color="auto" w:fill="FFFFFF"/>
-              </w:rPr>
-              <w:t>"</w:t>
-            </w:r>
-            <w:r>
-              <w:rPr>
-                <w:rFonts w:ascii="Times New Roman" w:hAnsi="Times New Roman" w:cs="Times New Roman"/>
-                <w:color w:val="172B4D"/>
-                <w:sz w:val="26"/>
-                <w:szCs w:val="26"/>
-                <w:shd w:val="clear" w:color="auto" w:fill="FFFFFF"/>
-              </w:rPr>
-              <w:t xml:space="preserve">: </w:t>
-            </w:r>
-            <w:r>
-              <w:rPr>
-                <w:rFonts w:ascii="Times New Roman" w:hAnsi="Times New Roman" w:cs="Times New Roman"/>
-                <w:color w:val="172B4D"/>
-                <w:sz w:val="26"/>
-                <w:szCs w:val="26"/>
-                <w:shd w:val="clear" w:color="auto" w:fill="FFFFFF"/>
-              </w:rPr>
-              <w:t>"</w:t>
-            </w:r>
-            <w:r>
-              <w:rPr>
-                <w:rFonts w:ascii="Times New Roman" w:hAnsi="Times New Roman" w:cs="Times New Roman"/>
-                <w:color w:val="172B4D"/>
-                <w:sz w:val="26"/>
-                <w:szCs w:val="26"/>
-                <w:shd w:val="clear" w:color="auto" w:fill="FFFFFF"/>
-              </w:rPr>
-              <w:t>&lt;status&gt;</w:t>
-            </w:r>
-            <w:r>
-              <w:rPr>
-                <w:rFonts w:ascii="Times New Roman" w:hAnsi="Times New Roman" w:cs="Times New Roman"/>
-                <w:color w:val="172B4D"/>
-                <w:sz w:val="26"/>
-                <w:szCs w:val="26"/>
-                <w:shd w:val="clear" w:color="auto" w:fill="FFFFFF"/>
-              </w:rPr>
-              <w:t>"</w:t>
-            </w:r>
-            <w:r>
-              <w:rPr>
-                <w:rFonts w:ascii="Times New Roman" w:hAnsi="Times New Roman" w:cs="Times New Roman"/>
-                <w:color w:val="172B4D"/>
-                <w:sz w:val="26"/>
-                <w:szCs w:val="26"/>
-                <w:shd w:val="clear" w:color="auto" w:fill="FFFFFF"/>
-              </w:rPr>
-              <w:t xml:space="preserve">, </w:t>
-            </w:r>
-          </w:p>
-          <w:p>
-            <w:pPr>
-              <w:rPr>
-                <w:rFonts w:ascii="Times New Roman" w:hAnsi="Times New Roman" w:cs="Times New Roman"/>
-                <w:color w:val="172B4D"/>
-                <w:sz w:val="26"/>
-                <w:szCs w:val="26"/>
-                <w:shd w:val="clear" w:color="auto" w:fill="FFFFFF"/>
-              </w:rPr>
-            </w:pPr>
-            <w:r>
-              <w:rPr>
-                <w:rFonts w:ascii="Times New Roman" w:hAnsi="Times New Roman" w:cs="Times New Roman"/>
-                <w:color w:val="172B4D"/>
-                <w:sz w:val="26"/>
-                <w:szCs w:val="26"/>
-                <w:shd w:val="clear" w:color="auto" w:fill="FFFFFF"/>
-              </w:rPr>
-              <w:t xml:space="preserve">    </w:t>
-            </w:r>
-            <w:r>
-              <w:rPr>
-                <w:rFonts w:ascii="Times New Roman" w:hAnsi="Times New Roman" w:cs="Times New Roman"/>
-                <w:color w:val="172B4D"/>
-                <w:sz w:val="26"/>
-                <w:szCs w:val="26"/>
-                <w:shd w:val="clear" w:color="auto" w:fill="FFFFFF"/>
-              </w:rPr>
-              <w:t>"</w:t>
-            </w:r>
-            <w:r>
-              <w:rPr>
-                <w:rFonts w:ascii="Times New Roman" w:hAnsi="Times New Roman" w:cs="Times New Roman"/>
-                <w:color w:val="172B4D"/>
-                <w:sz w:val="26"/>
-                <w:szCs w:val="26"/>
-                <w:shd w:val="clear" w:color="auto" w:fill="FFFFFF"/>
-              </w:rPr>
-              <w:t>DateUpdated</w:t>
-            </w:r>
-            <w:r>
-              <w:rPr>
-                <w:rFonts w:ascii="Times New Roman" w:hAnsi="Times New Roman" w:cs="Times New Roman"/>
-                <w:color w:val="172B4D"/>
-                <w:sz w:val="26"/>
-                <w:szCs w:val="26"/>
-                <w:shd w:val="clear" w:color="auto" w:fill="FFFFFF"/>
-              </w:rPr>
-              <w:t>"</w:t>
-            </w:r>
-            <w:r>
-              <w:rPr>
-                <w:rFonts w:ascii="Times New Roman" w:hAnsi="Times New Roman" w:cs="Times New Roman"/>
-                <w:color w:val="172B4D"/>
-                <w:sz w:val="26"/>
-                <w:szCs w:val="26"/>
-                <w:shd w:val="clear" w:color="auto" w:fill="FFFFFF"/>
-              </w:rPr>
-              <w:t xml:space="preserve">: </w:t>
-            </w:r>
-            <w:r>
-              <w:rPr>
-                <w:rFonts w:ascii="Times New Roman" w:hAnsi="Times New Roman" w:cs="Times New Roman"/>
-                <w:color w:val="172B4D"/>
-                <w:sz w:val="26"/>
-                <w:szCs w:val="26"/>
-                <w:shd w:val="clear" w:color="auto" w:fill="FFFFFF"/>
-              </w:rPr>
-              <w:t>"</w:t>
-            </w:r>
-            <w:r>
-              <w:rPr>
-                <w:rFonts w:ascii="Times New Roman" w:hAnsi="Times New Roman" w:cs="Times New Roman"/>
-                <w:color w:val="172B4D"/>
-                <w:sz w:val="26"/>
-                <w:szCs w:val="26"/>
-                <w:shd w:val="clear" w:color="auto" w:fill="FFFFFF"/>
-              </w:rPr>
-              <w:t>&lt;</w:t>
-            </w:r>
-            <w:r>
-              <w:rPr>
-                <w:rFonts w:ascii="Times New Roman" w:hAnsi="Times New Roman" w:cs="Times New Roman"/>
-                <w:color w:val="172B4D"/>
-                <w:sz w:val="26"/>
-                <w:szCs w:val="26"/>
-                <w:shd w:val="clear" w:color="auto" w:fill="FFFFFF"/>
-              </w:rPr>
-              <w:t>date_updated</w:t>
-            </w:r>
-            <w:r>
-              <w:rPr>
-                <w:rFonts w:ascii="Times New Roman" w:hAnsi="Times New Roman" w:cs="Times New Roman"/>
-                <w:color w:val="172B4D"/>
-                <w:sz w:val="26"/>
-                <w:szCs w:val="26"/>
-                <w:shd w:val="clear" w:color="auto" w:fill="FFFFFF"/>
-              </w:rPr>
-              <w:t>&gt;</w:t>
-            </w:r>
-            <w:r>
-              <w:rPr>
-                <w:rFonts w:ascii="Times New Roman" w:hAnsi="Times New Roman" w:cs="Times New Roman"/>
-                <w:color w:val="172B4D"/>
-                <w:sz w:val="26"/>
-                <w:szCs w:val="26"/>
-                <w:shd w:val="clear" w:color="auto" w:fill="FFFFFF"/>
-              </w:rPr>
-              <w:t>"</w:t>
-            </w:r>
-            <w:r>
-              <w:rPr>
-                <w:rFonts w:ascii="Times New Roman" w:hAnsi="Times New Roman" w:cs="Times New Roman"/>
-                <w:color w:val="172B4D"/>
-                <w:sz w:val="26"/>
-                <w:szCs w:val="26"/>
-                <w:shd w:val="clear" w:color="auto" w:fill="FFFFFF"/>
-              </w:rPr>
-              <w:t>,</w:t>
-            </w:r>
-          </w:p>
-          <w:p>
-            <w:pPr>
-              <w:rPr>
-                <w:rFonts w:ascii="Times New Roman" w:hAnsi="Times New Roman" w:cs="Times New Roman"/>
-                <w:color w:val="172B4D"/>
-                <w:sz w:val="26"/>
-                <w:szCs w:val="26"/>
-                <w:shd w:val="clear" w:color="auto" w:fill="FFFFFF"/>
-              </w:rPr>
-            </w:pPr>
-            <w:r>
-              <w:rPr>
-                <w:rFonts w:ascii="Times New Roman" w:hAnsi="Times New Roman" w:cs="Times New Roman"/>
-                <w:color w:val="172B4D"/>
-                <w:sz w:val="26"/>
-                <w:szCs w:val="26"/>
-                <w:shd w:val="clear" w:color="auto" w:fill="FFFFFF"/>
-              </w:rPr>
-              <w:t xml:space="preserve">    </w:t>
-            </w:r>
-            <w:r>
-              <w:rPr>
-                <w:rFonts w:ascii="Times New Roman" w:hAnsi="Times New Roman" w:cs="Times New Roman"/>
-                <w:color w:val="172B4D"/>
-                <w:sz w:val="26"/>
-                <w:szCs w:val="26"/>
-                <w:shd w:val="clear" w:color="auto" w:fill="FFFFFF"/>
-              </w:rPr>
-              <w:t>"</w:t>
-            </w:r>
-            <w:r>
-              <w:rPr>
-                <w:rFonts w:ascii="Times New Roman" w:hAnsi="Times New Roman" w:cs="Times New Roman"/>
-                <w:color w:val="172B4D"/>
-                <w:sz w:val="26"/>
-                <w:szCs w:val="26"/>
-                <w:shd w:val="clear" w:color="auto" w:fill="FFFFFF"/>
-              </w:rPr>
-              <w:t>UserUpdated</w:t>
-            </w:r>
-            <w:r>
-              <w:rPr>
-                <w:rFonts w:ascii="Times New Roman" w:hAnsi="Times New Roman" w:cs="Times New Roman"/>
-                <w:color w:val="172B4D"/>
-                <w:sz w:val="26"/>
-                <w:szCs w:val="26"/>
-                <w:shd w:val="clear" w:color="auto" w:fill="FFFFFF"/>
-              </w:rPr>
-              <w:t>"</w:t>
-            </w:r>
-            <w:r>
-              <w:rPr>
-                <w:rFonts w:ascii="Times New Roman" w:hAnsi="Times New Roman" w:cs="Times New Roman"/>
-                <w:color w:val="172B4D"/>
-                <w:sz w:val="26"/>
-                <w:szCs w:val="26"/>
-                <w:shd w:val="clear" w:color="auto" w:fill="FFFFFF"/>
-              </w:rPr>
-              <w:t xml:space="preserve">: </w:t>
-            </w:r>
-            <w:r>
-              <w:rPr>
-                <w:rFonts w:ascii="Times New Roman" w:hAnsi="Times New Roman" w:cs="Times New Roman"/>
-                <w:color w:val="172B4D"/>
-                <w:sz w:val="26"/>
-                <w:szCs w:val="26"/>
-                <w:shd w:val="clear" w:color="auto" w:fill="FFFFFF"/>
-              </w:rPr>
-              <w:t>"</w:t>
-            </w:r>
-            <w:r>
-              <w:rPr>
-                <w:rFonts w:ascii="Times New Roman" w:hAnsi="Times New Roman" w:cs="Times New Roman"/>
-                <w:color w:val="172B4D"/>
-                <w:sz w:val="26"/>
-                <w:szCs w:val="26"/>
-                <w:shd w:val="clear" w:color="auto" w:fill="FFFFFF"/>
-              </w:rPr>
-              <w:t>&lt;user_updated&gt;</w:t>
-            </w:r>
-            <w:r>
-              <w:rPr>
-                <w:rFonts w:ascii="Times New Roman" w:hAnsi="Times New Roman" w:cs="Times New Roman"/>
-                <w:color w:val="172B4D"/>
-                <w:sz w:val="26"/>
-                <w:szCs w:val="26"/>
-                <w:shd w:val="clear" w:color="auto" w:fill="FFFFFF"/>
-              </w:rPr>
-              <w:t>"</w:t>
-            </w:r>
-            <w:r>
-              <w:rPr>
-                <w:rFonts w:ascii="Times New Roman" w:hAnsi="Times New Roman" w:cs="Times New Roman"/>
-                <w:color w:val="172B4D"/>
-                <w:sz w:val="26"/>
-                <w:szCs w:val="26"/>
-                <w:shd w:val="clear" w:color="auto" w:fill="FFFFFF"/>
-              </w:rPr>
-              <w:t>,</w:t>
-            </w:r>
-          </w:p>
-          <w:p>
-            <w:pPr>
-              <w:rPr>
-                <w:rFonts w:ascii="Times New Roman" w:hAnsi="Times New Roman" w:cs="Times New Roman"/>
-                <w:sz w:val="26"/>
-                <w:szCs w:val="26"/>
-              </w:rPr>
-            </w:pPr>
-            <w:r>
-              <w:rPr>
-                <w:rFonts w:ascii="Times New Roman" w:hAnsi="Times New Roman" w:cs="Times New Roman"/>
-                <w:color w:val="172B4D"/>
-                <w:sz w:val="26"/>
-                <w:szCs w:val="26"/>
-                <w:shd w:val="clear" w:color="auto" w:fill="FFFFFF"/>
-              </w:rPr>
-              <w:t>}</w:t>
-            </w:r>
-            <w:r>
-              <w:rPr>
-                <w:rFonts w:ascii="Times New Roman" w:hAnsi="Times New Roman" w:cs="Times New Roman"/>
-                <w:color w:val="172B4D"/>
-                <w:sz w:val="26"/>
-                <w:szCs w:val="26"/>
-                <w:shd w:val="clear" w:color="auto" w:fill="FFFFFF"/>
-              </w:rPr>
-              <w:t>,…]</w:t>
-            </w:r>
-          </w:p>
-        </w:tc>
-        <w:tc>
-          <w:tcPr>
-            <w:tcW w:w="4675" w:type="dxa"/>
-          </w:tcPr>
-          <w:p>
-            <w:pPr>
-              <w:rPr>
-                <w:rFonts w:ascii="Times New Roman" w:hAnsi="Times New Roman" w:cs="Times New Roman"/>
-                <w:sz w:val="26"/>
-                <w:szCs w:val="26"/>
-              </w:rPr>
-            </w:pPr>
-          </w:p>
-        </w:tc>
-      </w:tr>
-    </w:tbl>
-    <w:p>
-      <w:pPr>
-        <w:pStyle w:val="Cp6"/>
-        <w:numPr>
-          <w:ilvl w:val="0"/>
-          <w:numId w:val="4"/>
-        </w:numPr>
-        <w:rPr>
-          <w:shd w:val="clear" w:color="auto" w:fill="F8F9FA"/>
-        </w:rPr>
-      </w:pPr>
-      <w:r>
-        <w:rPr>
-          <w:shd w:val="clear" w:color="auto" w:fill="F8F9FA"/>
-        </w:rPr>
-        <w:t>GET api/v2</w:t>
-      </w:r>
-      <w:r>
-        <w:rPr>
-          <w:shd w:val="clear" w:color="auto" w:fill="F8F9FA"/>
-        </w:rPr>
-        <w:t>/{</w:t>
-      </w:r>
-      <w:r>
-        <w:rPr>
-          <w:shd w:val="clear" w:color="auto" w:fill="F8F9FA"/>
-        </w:rPr>
-        <w:t>site</w:t>
-      </w:r>
-      <w:r>
-        <w:rPr>
-          <w:shd w:val="clear" w:color="auto" w:fill="F8F9FA"/>
-        </w:rPr>
-        <w:t>Id}/</w:t>
-      </w:r>
-      <w:r>
-        <w:rPr>
-          <w:shd w:val="clear" w:color="auto" w:fill="F8F9FA"/>
-        </w:rPr>
-        <w:t>del-res-wis</w:t>
-      </w:r>
-      <w:r>
-        <w:rPr>
-          <w:shd w:val="clear" w:color="auto" w:fill="F8F9FA"/>
-        </w:rPr>
-        <w:t>/{fromData}/{toDate}</w:t>
-      </w:r>
-    </w:p>
-    <w:p>
-      <w:pPr>
-        <w:pStyle w:val="Cp7"/>
-      </w:pPr>
-      <w:r>
-        <w:t>Desc:</w:t>
-      </w:r>
-      <w:r>
-        <w:t xml:space="preserve"> Lấy danh sách các WI ở trạng thái </w:t>
-      </w:r>
-      <w:r>
-        <w:rPr>
-          <w:b/>
-          <w:color w:val="FFFFFF" w:themeColor="background1"/>
-          <w:sz w:val="26"/>
-          <w:szCs w:val="26"/>
-          <w:highlight w:val="darkGreen"/>
-          <w:shd w:val="clear" w:color="auto" w:fill="FFFFFF"/>
-        </w:rPr>
-        <w:t>WI-Don</w:t>
-      </w:r>
-      <w:r>
-        <w:rPr>
-          <w:b/>
-          <w:color w:val="FFFFFF" w:themeColor="background1"/>
-          <w:sz w:val="26"/>
-          <w:szCs w:val="26"/>
-          <w:highlight w:val="darkGreen"/>
-          <w:shd w:val="clear" w:color="auto" w:fill="FFFFFF"/>
-        </w:rPr>
-        <w:t>e-Del</w:t>
-      </w:r>
-      <w:r>
-        <w:t xml:space="preserve">; </w:t>
-      </w:r>
-      <w:r>
-        <w:rPr>
-          <w:b/>
-          <w:color w:val="FFFFFF" w:themeColor="background1"/>
-          <w:sz w:val="26"/>
-          <w:szCs w:val="26"/>
-          <w:highlight w:val="darkGreen"/>
-          <w:shd w:val="clear" w:color="auto" w:fill="FFFFFF"/>
-        </w:rPr>
-        <w:t>WI-</w:t>
-      </w:r>
-      <w:r>
-        <w:rPr>
-          <w:b/>
-          <w:color w:val="FFFFFF" w:themeColor="background1"/>
-          <w:sz w:val="26"/>
-          <w:szCs w:val="26"/>
-          <w:highlight w:val="darkGreen"/>
-          <w:shd w:val="clear" w:color="auto" w:fill="FFFFFF"/>
-        </w:rPr>
-        <w:t>Fail</w:t>
-      </w:r>
-      <w:r>
-        <w:rPr>
-          <w:b/>
-          <w:color w:val="FFFFFF" w:themeColor="background1"/>
-          <w:sz w:val="26"/>
-          <w:szCs w:val="26"/>
-          <w:highlight w:val="darkGreen"/>
-          <w:shd w:val="clear" w:color="auto" w:fill="FFFFFF"/>
-        </w:rPr>
-        <w:t>-Del</w:t>
-      </w:r>
-      <w:r>
-        <w:t>. API được cài đặt phía OPS Web</w:t>
-      </w:r>
-      <w:r>
-        <w:t>.</w:t>
-      </w:r>
-    </w:p>
-    <w:p>
-      <w:pPr>
-        <w:pStyle w:val="Cp7"/>
-        <w:rPr>
-          <w:sz w:val="26"/>
-          <w:szCs w:val="26"/>
-        </w:rPr>
-      </w:pPr>
-      <w:r>
-        <w:rPr>
-          <w:sz w:val="26"/>
-          <w:szCs w:val="26"/>
-        </w:rPr>
-        <w:t>Input:</w:t>
-      </w:r>
-    </w:p>
-    <w:tbl>
-      <w:tblPr>
-        <w:tblStyle w:val="TableGrid"/>
-        <w:tblW w:w="0" w:type="auto"/>
-        <w:tblLook w:val="04A0" w:firstRow="1" w:lastRow="0" w:firstColumn="1" w:lastColumn="0" w:noHBand="0" w:noVBand="1"/>
-      </w:tblPr>
-      <w:tblGrid>
-        <w:gridCol w:w="4675"/>
-        <w:gridCol w:w="4675"/>
-      </w:tblGrid>
-      <w:tr>
-        <w:tc>
-          <w:tcPr>
-            <w:tcW w:w="4675" w:type="dxa"/>
-            <w:shd w:val="clear" w:color="auto" w:fill="ED7D31" w:themeFill="accent2"/>
-          </w:tcPr>
-          <w:p>
-            <w:pPr>
-              <w:rPr>
-                <w:rFonts w:ascii="Times New Roman" w:hAnsi="Times New Roman" w:cs="Times New Roman"/>
-                <w:b/>
-                <w:sz w:val="26"/>
-                <w:szCs w:val="26"/>
-              </w:rPr>
-            </w:pPr>
-            <w:r>
-              <w:rPr>
-                <w:rFonts w:ascii="Times New Roman" w:hAnsi="Times New Roman" w:cs="Times New Roman"/>
-                <w:b/>
-                <w:sz w:val="26"/>
-                <w:szCs w:val="26"/>
-              </w:rPr>
-              <w:t>Paramatter</w:t>
-            </w:r>
-          </w:p>
-        </w:tc>
-        <w:tc>
-          <w:tcPr>
-            <w:tcW w:w="4675" w:type="dxa"/>
-            <w:shd w:val="clear" w:color="auto" w:fill="ED7D31" w:themeFill="accent2"/>
-          </w:tcPr>
-          <w:p>
-            <w:pPr>
-              <w:rPr>
-                <w:rFonts w:ascii="Times New Roman" w:hAnsi="Times New Roman" w:cs="Times New Roman"/>
-                <w:b/>
-                <w:sz w:val="26"/>
-                <w:szCs w:val="26"/>
-              </w:rPr>
-            </w:pPr>
-            <w:r>
-              <w:rPr>
-                <w:rFonts w:ascii="Times New Roman" w:hAnsi="Times New Roman" w:cs="Times New Roman"/>
-                <w:b/>
-                <w:sz w:val="26"/>
-                <w:szCs w:val="26"/>
-              </w:rPr>
-              <w:t>D</w:t>
-            </w:r>
-            <w:r>
-              <w:rPr>
-                <w:rFonts w:ascii="Times New Roman" w:hAnsi="Times New Roman" w:cs="Times New Roman"/>
-                <w:b/>
-                <w:sz w:val="26"/>
-                <w:szCs w:val="26"/>
-              </w:rPr>
-              <w:t>esc</w:t>
-            </w:r>
-          </w:p>
-        </w:tc>
-      </w:tr>
-      <w:tr>
-        <w:tc>
-          <w:tcPr>
-            <w:tcW w:w="4675" w:type="dxa"/>
-          </w:tcPr>
-          <w:p>
-            <w:pPr>
-              <w:rPr>
-                <w:rFonts w:ascii="Times New Roman" w:hAnsi="Times New Roman" w:cs="Times New Roman"/>
-                <w:sz w:val="26"/>
-                <w:szCs w:val="26"/>
-              </w:rPr>
-            </w:pPr>
-            <w:r>
-              <w:rPr>
-                <w:rFonts w:ascii="Times New Roman" w:hAnsi="Times New Roman" w:cs="Times New Roman"/>
-                <w:sz w:val="26"/>
-                <w:szCs w:val="26"/>
-              </w:rPr>
-              <w:t>siteId</w:t>
-            </w:r>
-          </w:p>
-        </w:tc>
-        <w:tc>
-          <w:tcPr>
-            <w:tcW w:w="4675" w:type="dxa"/>
-          </w:tcPr>
-          <w:p>
-            <w:pPr>
-              <w:pStyle w:val="Cp7"/>
-            </w:pPr>
-            <w:r>
-              <w:rPr>
-                <w:color w:val="172B4D"/>
-                <w:shd w:val="clear" w:color="auto" w:fill="FFFFFF"/>
-              </w:rPr>
-              <w:t xml:space="preserve">Mã site, Vd: CTL, HP,... </w:t>
-            </w:r>
-          </w:p>
-        </w:tc>
-      </w:tr>
-      <w:tr>
-        <w:tc>
-          <w:tcPr>
-            <w:tcW w:w="4675" w:type="dxa"/>
-          </w:tcPr>
-          <w:p>
-            <w:pPr>
-              <w:rPr>
-                <w:rFonts w:ascii="Times New Roman" w:hAnsi="Times New Roman" w:cs="Times New Roman"/>
-                <w:sz w:val="26"/>
-                <w:szCs w:val="26"/>
-              </w:rPr>
-            </w:pPr>
-            <w:r>
-              <w:rPr>
-                <w:rFonts w:ascii="Times New Roman" w:hAnsi="Times New Roman" w:cs="Times New Roman"/>
-                <w:sz w:val="26"/>
-                <w:szCs w:val="26"/>
-              </w:rPr>
-              <w:t>fromDate</w:t>
-            </w:r>
-          </w:p>
-        </w:tc>
-        <w:tc>
-          <w:tcPr>
-            <w:tcW w:w="4675" w:type="dxa"/>
-          </w:tcPr>
-          <w:p>
-            <w:pPr>
-              <w:pStyle w:val="Cp7"/>
-              <w:rPr>
-                <w:color w:val="172B4D"/>
-                <w:shd w:val="clear" w:color="auto" w:fill="FFFFFF"/>
-              </w:rPr>
-            </w:pPr>
-            <w:r>
-              <w:rPr>
-                <w:color w:val="172B4D"/>
-                <w:shd w:val="clear" w:color="auto" w:fill="FFFFFF"/>
-              </w:rPr>
-              <w:t>Thời gian bắt đầu, tuân theo format dd/MM/yyyy hh:mm:ss</w:t>
-            </w:r>
-          </w:p>
-        </w:tc>
-      </w:tr>
-      <w:tr>
-        <w:tc>
-          <w:tcPr>
-            <w:tcW w:w="4675" w:type="dxa"/>
-          </w:tcPr>
-          <w:p>
-            <w:pPr>
-              <w:rPr>
-                <w:rFonts w:ascii="Times New Roman" w:hAnsi="Times New Roman" w:cs="Times New Roman"/>
-                <w:sz w:val="26"/>
-                <w:szCs w:val="26"/>
-              </w:rPr>
-            </w:pPr>
-            <w:r>
-              <w:rPr>
-                <w:rFonts w:ascii="Times New Roman" w:hAnsi="Times New Roman" w:cs="Times New Roman"/>
-                <w:sz w:val="26"/>
-                <w:szCs w:val="26"/>
-              </w:rPr>
-              <w:t>toDate</w:t>
-            </w:r>
-          </w:p>
-        </w:tc>
-        <w:tc>
-          <w:tcPr>
-            <w:tcW w:w="4675" w:type="dxa"/>
-          </w:tcPr>
-          <w:p>
-            <w:pPr>
-              <w:pStyle w:val="Cp7"/>
-              <w:rPr>
-                <w:color w:val="172B4D"/>
-                <w:shd w:val="clear" w:color="auto" w:fill="FFFFFF"/>
-              </w:rPr>
-            </w:pPr>
-            <w:r>
-              <w:rPr>
-                <w:color w:val="172B4D"/>
-                <w:shd w:val="clear" w:color="auto" w:fill="FFFFFF"/>
-              </w:rPr>
-              <w:t>Thời gian kết thúc, tuân theo format dd/MM/yyyy hh:mm:ss</w:t>
-            </w:r>
-          </w:p>
-        </w:tc>
-      </w:tr>
-    </w:tbl>
-    <w:p>
-      <w:pPr>
-        <w:pStyle w:val="Cp7"/>
-      </w:pPr>
-      <w:r>
-        <w:t>Output:</w:t>
-      </w:r>
-    </w:p>
-    <w:tbl>
-      <w:tblPr>
-        <w:tblStyle w:val="TableGrid"/>
-        <w:tblW w:w="0" w:type="auto"/>
-        <w:tblLook w:val="04A0" w:firstRow="1" w:lastRow="0" w:firstColumn="1" w:lastColumn="0" w:noHBand="0" w:noVBand="1"/>
-      </w:tblPr>
-      <w:tblGrid>
-        <w:gridCol w:w="4675"/>
-        <w:gridCol w:w="4675"/>
-      </w:tblGrid>
-      <w:tr>
-        <w:tc>
-          <w:tcPr>
-            <w:tcW w:w="4675" w:type="dxa"/>
-            <w:shd w:val="clear" w:color="auto" w:fill="ED7D31" w:themeFill="accent2"/>
-          </w:tcPr>
-          <w:p>
-            <w:pPr>
-              <w:rPr>
-                <w:rFonts w:ascii="Times New Roman" w:hAnsi="Times New Roman" w:cs="Times New Roman"/>
-                <w:b/>
-                <w:sz w:val="26"/>
-                <w:szCs w:val="26"/>
-              </w:rPr>
-            </w:pPr>
-            <w:r>
-              <w:rPr>
-                <w:rFonts w:ascii="Times New Roman" w:hAnsi="Times New Roman" w:cs="Times New Roman"/>
-                <w:b/>
-                <w:sz w:val="26"/>
-                <w:szCs w:val="26"/>
-              </w:rPr>
-              <w:t>Data</w:t>
-            </w:r>
-          </w:p>
-        </w:tc>
-        <w:tc>
-          <w:tcPr>
-            <w:tcW w:w="4675" w:type="dxa"/>
-            <w:shd w:val="clear" w:color="auto" w:fill="ED7D31" w:themeFill="accent2"/>
-          </w:tcPr>
-          <w:p>
-            <w:pPr>
-              <w:rPr>
-                <w:rFonts w:ascii="Times New Roman" w:hAnsi="Times New Roman" w:cs="Times New Roman"/>
-                <w:b/>
-                <w:sz w:val="26"/>
-                <w:szCs w:val="26"/>
-              </w:rPr>
-            </w:pPr>
-            <w:r>
-              <w:rPr>
-                <w:rFonts w:ascii="Times New Roman" w:hAnsi="Times New Roman" w:cs="Times New Roman"/>
-                <w:b/>
-                <w:sz w:val="26"/>
-                <w:szCs w:val="26"/>
-              </w:rPr>
-              <w:t>Desc</w:t>
-            </w:r>
-          </w:p>
-        </w:tc>
-      </w:tr>
-      <w:tr>
-        <w:tc>
-          <w:tcPr>
-            <w:tcW w:w="4675" w:type="dxa"/>
-          </w:tcPr>
-          <w:p>
-            <w:pPr>
-              <w:rPr>
-                <w:rFonts w:ascii="Times New Roman" w:hAnsi="Times New Roman" w:cs="Times New Roman"/>
-                <w:color w:val="172B4D"/>
-                <w:sz w:val="26"/>
-                <w:szCs w:val="26"/>
-                <w:shd w:val="clear" w:color="auto" w:fill="FFFFFF"/>
-              </w:rPr>
-            </w:pPr>
-            <w:r>
-              <w:rPr>
-                <w:rFonts w:ascii="Times New Roman" w:hAnsi="Times New Roman" w:cs="Times New Roman"/>
-                <w:color w:val="172B4D"/>
-                <w:sz w:val="26"/>
-                <w:szCs w:val="26"/>
-                <w:shd w:val="clear" w:color="auto" w:fill="FFFFFF"/>
-              </w:rPr>
-              <w:t>[</w:t>
-            </w:r>
-            <w:r>
-              <w:rPr>
-                <w:rFonts w:ascii="Times New Roman" w:hAnsi="Times New Roman" w:cs="Times New Roman"/>
-                <w:color w:val="172B4D"/>
-                <w:sz w:val="26"/>
-                <w:szCs w:val="26"/>
-                <w:shd w:val="clear" w:color="auto" w:fill="FFFFFF"/>
-              </w:rPr>
-              <w:t>{</w:t>
-            </w:r>
-          </w:p>
-          <w:p>
-            <w:pPr>
-              <w:rPr>
-                <w:rFonts w:ascii="Times New Roman" w:hAnsi="Times New Roman" w:cs="Times New Roman"/>
-                <w:color w:val="172B4D"/>
-                <w:sz w:val="26"/>
-                <w:szCs w:val="26"/>
-                <w:shd w:val="clear" w:color="auto" w:fill="FFFFFF"/>
-              </w:rPr>
-            </w:pPr>
-            <w:r>
-              <w:rPr>
-                <w:rFonts w:ascii="Times New Roman" w:hAnsi="Times New Roman" w:cs="Times New Roman"/>
-                <w:color w:val="172B4D"/>
-                <w:sz w:val="26"/>
-                <w:szCs w:val="26"/>
-                <w:shd w:val="clear" w:color="auto" w:fill="FFFFFF"/>
-              </w:rPr>
-              <w:t xml:space="preserve">    </w:t>
-            </w:r>
-            <w:r>
-              <w:rPr>
-                <w:rFonts w:ascii="Times New Roman" w:hAnsi="Times New Roman" w:cs="Times New Roman"/>
-                <w:color w:val="172B4D"/>
-                <w:sz w:val="26"/>
-                <w:szCs w:val="26"/>
-                <w:shd w:val="clear" w:color="auto" w:fill="FFFFFF"/>
-              </w:rPr>
-              <w:t>"</w:t>
-            </w:r>
-            <w:r>
-              <w:rPr>
-                <w:rFonts w:ascii="Times New Roman" w:hAnsi="Times New Roman" w:cs="Times New Roman"/>
-                <w:color w:val="172B4D"/>
-                <w:sz w:val="26"/>
-                <w:szCs w:val="26"/>
-                <w:shd w:val="clear" w:color="auto" w:fill="FFFFFF"/>
-              </w:rPr>
-              <w:t>WIId</w:t>
-            </w:r>
-            <w:r>
-              <w:rPr>
-                <w:rFonts w:ascii="Times New Roman" w:hAnsi="Times New Roman" w:cs="Times New Roman"/>
-                <w:color w:val="172B4D"/>
-                <w:sz w:val="26"/>
-                <w:szCs w:val="26"/>
-                <w:shd w:val="clear" w:color="auto" w:fill="FFFFFF"/>
-              </w:rPr>
-              <w:t>"</w:t>
-            </w:r>
-            <w:r>
-              <w:rPr>
-                <w:rFonts w:ascii="Times New Roman" w:hAnsi="Times New Roman" w:cs="Times New Roman"/>
-                <w:color w:val="172B4D"/>
-                <w:sz w:val="26"/>
-                <w:szCs w:val="26"/>
-                <w:shd w:val="clear" w:color="auto" w:fill="FFFFFF"/>
-              </w:rPr>
-              <w:t xml:space="preserve">: </w:t>
-            </w:r>
-            <w:r>
-              <w:rPr>
-                <w:rFonts w:ascii="Times New Roman" w:hAnsi="Times New Roman" w:cs="Times New Roman"/>
-                <w:color w:val="172B4D"/>
-                <w:sz w:val="26"/>
-                <w:szCs w:val="26"/>
-                <w:shd w:val="clear" w:color="auto" w:fill="FFFFFF"/>
-              </w:rPr>
-              <w:t>"</w:t>
-            </w:r>
-            <w:r>
-              <w:rPr>
-                <w:rFonts w:ascii="Times New Roman" w:hAnsi="Times New Roman" w:cs="Times New Roman"/>
-                <w:color w:val="172B4D"/>
-                <w:sz w:val="26"/>
-                <w:szCs w:val="26"/>
-                <w:shd w:val="clear" w:color="auto" w:fill="FFFFFF"/>
-              </w:rPr>
-              <w:t>&lt;wi_id&gt;</w:t>
-            </w:r>
-            <w:r>
-              <w:rPr>
-                <w:rFonts w:ascii="Times New Roman" w:hAnsi="Times New Roman" w:cs="Times New Roman"/>
-                <w:color w:val="172B4D"/>
-                <w:sz w:val="26"/>
-                <w:szCs w:val="26"/>
-                <w:shd w:val="clear" w:color="auto" w:fill="FFFFFF"/>
-              </w:rPr>
-              <w:t>"</w:t>
-            </w:r>
-            <w:r>
-              <w:rPr>
-                <w:rFonts w:ascii="Times New Roman" w:hAnsi="Times New Roman" w:cs="Times New Roman"/>
-                <w:color w:val="172B4D"/>
-                <w:sz w:val="26"/>
-                <w:szCs w:val="26"/>
-                <w:shd w:val="clear" w:color="auto" w:fill="FFFFFF"/>
-              </w:rPr>
-              <w:t>,</w:t>
-            </w:r>
-          </w:p>
-          <w:p>
-            <w:pPr>
-              <w:rPr>
-                <w:rFonts w:ascii="Times New Roman" w:hAnsi="Times New Roman" w:cs="Times New Roman"/>
-                <w:color w:val="172B4D"/>
-                <w:sz w:val="26"/>
-                <w:szCs w:val="26"/>
-                <w:shd w:val="clear" w:color="auto" w:fill="FFFFFF"/>
-              </w:rPr>
-            </w:pPr>
-            <w:r>
-              <w:rPr>
-                <w:rFonts w:ascii="Times New Roman" w:hAnsi="Times New Roman" w:cs="Times New Roman"/>
-                <w:color w:val="172B4D"/>
-                <w:sz w:val="26"/>
-                <w:szCs w:val="26"/>
-                <w:shd w:val="clear" w:color="auto" w:fill="FFFFFF"/>
-              </w:rPr>
-              <w:t xml:space="preserve">    </w:t>
-            </w:r>
-            <w:r>
-              <w:rPr>
-                <w:rFonts w:ascii="Times New Roman" w:hAnsi="Times New Roman" w:cs="Times New Roman"/>
-                <w:color w:val="172B4D"/>
-                <w:sz w:val="26"/>
-                <w:szCs w:val="26"/>
-                <w:shd w:val="clear" w:color="auto" w:fill="FFFFFF"/>
-              </w:rPr>
-              <w:t>"</w:t>
-            </w:r>
-            <w:r>
-              <w:rPr>
-                <w:rFonts w:ascii="Times New Roman" w:hAnsi="Times New Roman" w:cs="Times New Roman"/>
-                <w:color w:val="172B4D"/>
-                <w:sz w:val="26"/>
-                <w:szCs w:val="26"/>
-                <w:shd w:val="clear" w:color="auto" w:fill="FFFFFF"/>
-              </w:rPr>
-              <w:t>Status</w:t>
-            </w:r>
-            <w:r>
-              <w:rPr>
-                <w:rFonts w:ascii="Times New Roman" w:hAnsi="Times New Roman" w:cs="Times New Roman"/>
-                <w:color w:val="172B4D"/>
-                <w:sz w:val="26"/>
-                <w:szCs w:val="26"/>
-                <w:shd w:val="clear" w:color="auto" w:fill="FFFFFF"/>
-              </w:rPr>
-              <w:t>"</w:t>
-            </w:r>
-            <w:r>
-              <w:rPr>
-                <w:rFonts w:ascii="Times New Roman" w:hAnsi="Times New Roman" w:cs="Times New Roman"/>
-                <w:color w:val="172B4D"/>
-                <w:sz w:val="26"/>
-                <w:szCs w:val="26"/>
-                <w:shd w:val="clear" w:color="auto" w:fill="FFFFFF"/>
-              </w:rPr>
-              <w:t xml:space="preserve">: </w:t>
-            </w:r>
-            <w:r>
-              <w:rPr>
-                <w:rFonts w:ascii="Times New Roman" w:hAnsi="Times New Roman" w:cs="Times New Roman"/>
-                <w:color w:val="172B4D"/>
-                <w:sz w:val="26"/>
-                <w:szCs w:val="26"/>
-                <w:shd w:val="clear" w:color="auto" w:fill="FFFFFF"/>
-              </w:rPr>
-              <w:t>"</w:t>
-            </w:r>
-            <w:r>
-              <w:rPr>
-                <w:rFonts w:ascii="Times New Roman" w:hAnsi="Times New Roman" w:cs="Times New Roman"/>
-                <w:color w:val="172B4D"/>
-                <w:sz w:val="26"/>
-                <w:szCs w:val="26"/>
-                <w:shd w:val="clear" w:color="auto" w:fill="FFFFFF"/>
-              </w:rPr>
-              <w:t>&lt;status&gt;</w:t>
-            </w:r>
-            <w:r>
-              <w:rPr>
-                <w:rFonts w:ascii="Times New Roman" w:hAnsi="Times New Roman" w:cs="Times New Roman"/>
-                <w:color w:val="172B4D"/>
-                <w:sz w:val="26"/>
-                <w:szCs w:val="26"/>
-                <w:shd w:val="clear" w:color="auto" w:fill="FFFFFF"/>
-              </w:rPr>
-              <w:t>"</w:t>
-            </w:r>
-            <w:r>
-              <w:rPr>
-                <w:rFonts w:ascii="Times New Roman" w:hAnsi="Times New Roman" w:cs="Times New Roman"/>
-                <w:color w:val="172B4D"/>
-                <w:sz w:val="26"/>
-                <w:szCs w:val="26"/>
-                <w:shd w:val="clear" w:color="auto" w:fill="FFFFFF"/>
-              </w:rPr>
-              <w:t xml:space="preserve">, </w:t>
-            </w:r>
-          </w:p>
-          <w:p>
-            <w:pPr>
-              <w:rPr>
-                <w:rFonts w:ascii="Times New Roman" w:hAnsi="Times New Roman" w:cs="Times New Roman"/>
-                <w:color w:val="172B4D"/>
-                <w:sz w:val="26"/>
-                <w:szCs w:val="26"/>
-                <w:shd w:val="clear" w:color="auto" w:fill="FFFFFF"/>
-              </w:rPr>
-            </w:pPr>
-            <w:r>
-              <w:rPr>
-                <w:rFonts w:ascii="Times New Roman" w:hAnsi="Times New Roman" w:cs="Times New Roman"/>
-                <w:color w:val="172B4D"/>
-                <w:sz w:val="26"/>
-                <w:szCs w:val="26"/>
-                <w:shd w:val="clear" w:color="auto" w:fill="FFFFFF"/>
-              </w:rPr>
-              <w:t xml:space="preserve">    </w:t>
-            </w:r>
-            <w:r>
-              <w:rPr>
-                <w:rFonts w:ascii="Times New Roman" w:hAnsi="Times New Roman" w:cs="Times New Roman"/>
-                <w:color w:val="172B4D"/>
-                <w:sz w:val="26"/>
-                <w:szCs w:val="26"/>
-                <w:shd w:val="clear" w:color="auto" w:fill="FFFFFF"/>
-              </w:rPr>
-              <w:t>"</w:t>
-            </w:r>
-            <w:r>
-              <w:rPr>
-                <w:rFonts w:ascii="Times New Roman" w:hAnsi="Times New Roman" w:cs="Times New Roman"/>
-                <w:color w:val="172B4D"/>
-                <w:sz w:val="26"/>
-                <w:szCs w:val="26"/>
-                <w:shd w:val="clear" w:color="auto" w:fill="FFFFFF"/>
-              </w:rPr>
-              <w:t>DateUpdated</w:t>
-            </w:r>
-            <w:r>
-              <w:rPr>
-                <w:rFonts w:ascii="Times New Roman" w:hAnsi="Times New Roman" w:cs="Times New Roman"/>
-                <w:color w:val="172B4D"/>
-                <w:sz w:val="26"/>
-                <w:szCs w:val="26"/>
-                <w:shd w:val="clear" w:color="auto" w:fill="FFFFFF"/>
-              </w:rPr>
-              <w:t>"</w:t>
-            </w:r>
-            <w:r>
-              <w:rPr>
-                <w:rFonts w:ascii="Times New Roman" w:hAnsi="Times New Roman" w:cs="Times New Roman"/>
-                <w:color w:val="172B4D"/>
-                <w:sz w:val="26"/>
-                <w:szCs w:val="26"/>
-                <w:shd w:val="clear" w:color="auto" w:fill="FFFFFF"/>
-              </w:rPr>
-              <w:t xml:space="preserve">: </w:t>
-            </w:r>
-            <w:r>
-              <w:rPr>
-                <w:rFonts w:ascii="Times New Roman" w:hAnsi="Times New Roman" w:cs="Times New Roman"/>
-                <w:color w:val="172B4D"/>
-                <w:sz w:val="26"/>
-                <w:szCs w:val="26"/>
-                <w:shd w:val="clear" w:color="auto" w:fill="FFFFFF"/>
-              </w:rPr>
-              <w:t>"</w:t>
-            </w:r>
-            <w:r>
-              <w:rPr>
-                <w:rFonts w:ascii="Times New Roman" w:hAnsi="Times New Roman" w:cs="Times New Roman"/>
-                <w:color w:val="172B4D"/>
-                <w:sz w:val="26"/>
-                <w:szCs w:val="26"/>
-                <w:shd w:val="clear" w:color="auto" w:fill="FFFFFF"/>
-              </w:rPr>
-              <w:t>&lt;date_updated&gt;</w:t>
-            </w:r>
-            <w:r>
-              <w:rPr>
-                <w:rFonts w:ascii="Times New Roman" w:hAnsi="Times New Roman" w:cs="Times New Roman"/>
-                <w:color w:val="172B4D"/>
-                <w:sz w:val="26"/>
-                <w:szCs w:val="26"/>
-                <w:shd w:val="clear" w:color="auto" w:fill="FFFFFF"/>
-              </w:rPr>
-              <w:t>"</w:t>
-            </w:r>
-          </w:p>
-          <w:p>
-            <w:pPr>
-              <w:rPr>
-                <w:rFonts w:ascii="Times New Roman" w:hAnsi="Times New Roman" w:cs="Times New Roman"/>
-                <w:sz w:val="26"/>
-                <w:szCs w:val="26"/>
-              </w:rPr>
-            </w:pPr>
-            <w:r>
-              <w:rPr>
-                <w:rFonts w:ascii="Times New Roman" w:hAnsi="Times New Roman" w:cs="Times New Roman"/>
-                <w:color w:val="172B4D"/>
-                <w:sz w:val="26"/>
-                <w:szCs w:val="26"/>
-                <w:shd w:val="clear" w:color="auto" w:fill="FFFFFF"/>
-              </w:rPr>
-              <w:t>}</w:t>
-            </w:r>
-            <w:r>
-              <w:rPr>
-                <w:rFonts w:ascii="Times New Roman" w:hAnsi="Times New Roman" w:cs="Times New Roman"/>
-                <w:color w:val="172B4D"/>
-                <w:sz w:val="26"/>
-                <w:szCs w:val="26"/>
-                <w:shd w:val="clear" w:color="auto" w:fill="FFFFFF"/>
-              </w:rPr>
-              <w:t>,…]</w:t>
-            </w:r>
-          </w:p>
-        </w:tc>
-        <w:tc>
-          <w:tcPr>
-            <w:tcW w:w="4675" w:type="dxa"/>
-          </w:tcPr>
-          <w:p>
-            <w:pPr>
-              <w:rPr>
-                <w:rFonts w:ascii="Times New Roman" w:hAnsi="Times New Roman" w:cs="Times New Roman"/>
-                <w:sz w:val="26"/>
-                <w:szCs w:val="26"/>
-              </w:rPr>
-            </w:pPr>
-          </w:p>
-        </w:tc>
-      </w:tr>
-    </w:tbl>
-    <w:p/>
     <w:p>
       <w:pPr>
         <w:pStyle w:val="Heading3"/>

</xml_diff>